<commit_message>
Third question wind direction conversion to numeric format finished.
</commit_message>
<xml_diff>
--- a/AbiyyuTajMahasinBagindoTP058652.docx
+++ b/AbiyyuTajMahasinBagindoTP058652.docx
@@ -781,27 +781,14 @@
       <w:r>
         <w:t xml:space="preserve">Figure </w:t>
       </w:r>
-      <w:r>
-        <w:fldChar w:fldCharType="begin"/>
-      </w:r>
-      <w:r>
-        <w:instrText xml:space="preserve"> SEQ Figure \* ARABIC </w:instrText>
-      </w:r>
-      <w:r>
-        <w:fldChar w:fldCharType="separate"/>
-      </w:r>
-      <w:r>
-        <w:rPr>
-          <w:noProof/>
-        </w:rPr>
-        <w:t>1</w:t>
-      </w:r>
-      <w:r>
-        <w:rPr>
-          <w:noProof/>
-        </w:rPr>
-        <w:fldChar w:fldCharType="end"/>
-      </w:r>
+      <w:fldSimple w:instr=" SEQ Figure \* ARABIC ">
+        <w:r>
+          <w:rPr>
+            <w:noProof/>
+          </w:rPr>
+          <w:t>1</w:t>
+        </w:r>
+      </w:fldSimple>
       <w:r>
         <w:t xml:space="preserve"> Rainfall </w:t>
       </w:r>
@@ -1081,27 +1068,14 @@
       <w:r>
         <w:t xml:space="preserve">Figure </w:t>
       </w:r>
-      <w:r>
-        <w:fldChar w:fldCharType="begin"/>
-      </w:r>
-      <w:r>
-        <w:instrText xml:space="preserve"> SEQ Figure \* ARABIC </w:instrText>
-      </w:r>
-      <w:r>
-        <w:fldChar w:fldCharType="separate"/>
-      </w:r>
-      <w:r>
-        <w:rPr>
-          <w:noProof/>
-        </w:rPr>
-        <w:t>2</w:t>
-      </w:r>
-      <w:r>
-        <w:rPr>
-          <w:noProof/>
-        </w:rPr>
-        <w:fldChar w:fldCharType="end"/>
-      </w:r>
+      <w:fldSimple w:instr=" SEQ Figure \* ARABIC ">
+        <w:r>
+          <w:rPr>
+            <w:noProof/>
+          </w:rPr>
+          <w:t>2</w:t>
+        </w:r>
+      </w:fldSimple>
       <w:r>
         <w:t xml:space="preserve"> Rainy days filter </w:t>
       </w:r>
@@ -1204,27 +1178,14 @@
       <w:r>
         <w:t xml:space="preserve">Figure </w:t>
       </w:r>
-      <w:r>
-        <w:fldChar w:fldCharType="begin"/>
-      </w:r>
-      <w:r>
-        <w:instrText xml:space="preserve"> SEQ Figure \* ARABIC </w:instrText>
-      </w:r>
-      <w:r>
-        <w:fldChar w:fldCharType="separate"/>
-      </w:r>
-      <w:r>
-        <w:rPr>
-          <w:noProof/>
-        </w:rPr>
-        <w:t>3</w:t>
-      </w:r>
-      <w:r>
-        <w:rPr>
-          <w:noProof/>
-        </w:rPr>
-        <w:fldChar w:fldCharType="end"/>
-      </w:r>
+      <w:fldSimple w:instr=" SEQ Figure \* ARABIC ">
+        <w:r>
+          <w:rPr>
+            <w:noProof/>
+          </w:rPr>
+          <w:t>3</w:t>
+        </w:r>
+      </w:fldSimple>
       <w:r>
         <w:t xml:space="preserve"> Evaporation </w:t>
       </w:r>
@@ -1260,16 +1221,7 @@
           <w:sz w:val="24"/>
           <w:szCs w:val="24"/>
         </w:rPr>
-        <w:t xml:space="preserve"> with the only addition being the way the filter value is obtained. As opposed to it being 0.2 due to 0.2 being the lowest value of rainfall. The value that is used to filter out the days based on evaporation rate is the average rate of evaporation which is </w:t>
-      </w:r>
-      <w:proofErr w:type="gramStart"/>
-      <w:r>
-        <w:rPr>
-          <w:rFonts w:ascii="Times New Roman" w:hAnsi="Times New Roman" w:cs="Times New Roman"/>
-          <w:sz w:val="24"/>
-          <w:szCs w:val="24"/>
-        </w:rPr>
-        <w:t>4.</w:t>
+        <w:t xml:space="preserve"> with the only addition being the way the filter value is obtained. As opposed to it being 0.2 due to 0.2 being the lowest value of rainfall. The value that is used to filter out the days based on evaporation rate is the average rate of evaporation which is 4.</w:t>
       </w:r>
       <w:r>
         <w:rPr>
@@ -1285,16 +1237,7 @@
           <w:sz w:val="24"/>
           <w:szCs w:val="24"/>
         </w:rPr>
-        <w:t>;</w:t>
-      </w:r>
-      <w:proofErr w:type="gramEnd"/>
-      <w:r>
-        <w:rPr>
-          <w:rFonts w:ascii="Times New Roman" w:hAnsi="Times New Roman" w:cs="Times New Roman"/>
-          <w:sz w:val="24"/>
-          <w:szCs w:val="24"/>
-        </w:rPr>
-        <w:t xml:space="preserve"> which has been rounded down to a 4.</w:t>
+        <w:t>; which has been rounded down to a 4.</w:t>
       </w:r>
     </w:p>
     <w:p>
@@ -1360,37 +1303,16 @@
       <w:r>
         <w:t xml:space="preserve">Figure </w:t>
       </w:r>
-      <w:r>
-        <w:fldChar w:fldCharType="begin"/>
-      </w:r>
-      <w:r>
-        <w:instrText xml:space="preserve"> SEQ Figure \* ARABIC </w:instrText>
-      </w:r>
-      <w:r>
-        <w:fldChar w:fldCharType="separate"/>
-      </w:r>
-      <w:r>
-        <w:rPr>
-          <w:noProof/>
-        </w:rPr>
-        <w:t>4</w:t>
-      </w:r>
-      <w:r>
-        <w:rPr>
-          <w:noProof/>
-        </w:rPr>
-        <w:fldChar w:fldCharType="end"/>
-      </w:r>
-      <w:r>
-        <w:t xml:space="preserve"> Evaporation </w:t>
-      </w:r>
-      <w:proofErr w:type="gramStart"/>
-      <w:r>
-        <w:t>mean</w:t>
-      </w:r>
-      <w:proofErr w:type="gramEnd"/>
-      <w:r>
-        <w:t xml:space="preserve"> and filter code</w:t>
+      <w:fldSimple w:instr=" SEQ Figure \* ARABIC ">
+        <w:r>
+          <w:rPr>
+            <w:noProof/>
+          </w:rPr>
+          <w:t>4</w:t>
+        </w:r>
+      </w:fldSimple>
+      <w:r>
+        <w:t xml:space="preserve"> Evaporation mean and filter code</w:t>
       </w:r>
     </w:p>
     <w:p>
@@ -1490,27 +1412,14 @@
       <w:r>
         <w:t xml:space="preserve">Figure </w:t>
       </w:r>
-      <w:r>
-        <w:fldChar w:fldCharType="begin"/>
-      </w:r>
-      <w:r>
-        <w:instrText xml:space="preserve"> SEQ Figure \* ARABIC </w:instrText>
-      </w:r>
-      <w:r>
-        <w:fldChar w:fldCharType="separate"/>
-      </w:r>
-      <w:r>
-        <w:rPr>
-          <w:noProof/>
-        </w:rPr>
-        <w:t>5</w:t>
-      </w:r>
-      <w:r>
-        <w:rPr>
-          <w:noProof/>
-        </w:rPr>
-        <w:fldChar w:fldCharType="end"/>
-      </w:r>
+      <w:fldSimple w:instr=" SEQ Figure \* ARABIC ">
+        <w:r>
+          <w:rPr>
+            <w:noProof/>
+          </w:rPr>
+          <w:t>5</w:t>
+        </w:r>
+      </w:fldSimple>
       <w:r>
         <w:t xml:space="preserve"> Sunshine graph</w:t>
       </w:r>
@@ -1596,27 +1505,14 @@
       <w:r>
         <w:t xml:space="preserve">Figure </w:t>
       </w:r>
-      <w:r>
-        <w:fldChar w:fldCharType="begin"/>
-      </w:r>
-      <w:r>
-        <w:instrText xml:space="preserve"> SEQ Figure \* ARABIC </w:instrText>
-      </w:r>
-      <w:r>
-        <w:fldChar w:fldCharType="separate"/>
-      </w:r>
-      <w:r>
-        <w:rPr>
-          <w:noProof/>
-        </w:rPr>
-        <w:t>6</w:t>
-      </w:r>
-      <w:r>
-        <w:rPr>
-          <w:noProof/>
-        </w:rPr>
-        <w:fldChar w:fldCharType="end"/>
-      </w:r>
+      <w:fldSimple w:instr=" SEQ Figure \* ARABIC ">
+        <w:r>
+          <w:rPr>
+            <w:noProof/>
+          </w:rPr>
+          <w:t>6</w:t>
+        </w:r>
+      </w:fldSimple>
       <w:r>
         <w:t xml:space="preserve"> Sunshine mean and filter algorithm</w:t>
       </w:r>
@@ -1668,25 +1564,7 @@
           <w:szCs w:val="24"/>
         </w:rPr>
         <w:tab/>
-        <w:t xml:space="preserve">By using the three </w:t>
-      </w:r>
-      <w:proofErr w:type="gramStart"/>
-      <w:r>
-        <w:rPr>
-          <w:rFonts w:ascii="Times New Roman" w:hAnsi="Times New Roman" w:cs="Times New Roman"/>
-          <w:sz w:val="24"/>
-          <w:szCs w:val="24"/>
-        </w:rPr>
-        <w:t>aforementioned analysis</w:t>
-      </w:r>
-      <w:proofErr w:type="gramEnd"/>
-      <w:r>
-        <w:rPr>
-          <w:rFonts w:ascii="Times New Roman" w:hAnsi="Times New Roman" w:cs="Times New Roman"/>
-          <w:sz w:val="24"/>
-          <w:szCs w:val="24"/>
-        </w:rPr>
-        <w:t xml:space="preserve"> methods, it has been found that there are 264 days that do not rain, 185 days with above average evaporation rate (4), and 214 days with above average sunshine (8). However, out of all these hundreds of days, only one day is a subset of all three categories. Day 366 is the best day to dry your clothes with 0 rainfall, 6 evaporation rate, and 12.6 sunshine.</w:t>
+        <w:t>By using the three aforementioned analysis methods, it has been found that there are 264 days that do not rain, 185 days with above average evaporation rate (4), and 214 days with above average sunshine (8). However, out of all these hundreds of days, only one day is a subset of all three categories. Day 366 is the best day to dry your clothes with 0 rainfall, 6 evaporation rate, and 12.6 sunshine.</w:t>
       </w:r>
     </w:p>
     <w:p>
@@ -1944,22 +1822,8 @@
           <w:szCs w:val="24"/>
           <w:shd w:val="clear" w:color="auto" w:fill="FFFFFF"/>
         </w:rPr>
-        <w:t xml:space="preserve">are </w:t>
-      </w:r>
-      <w:proofErr w:type="gramStart"/>
-      <w:r>
-        <w:rPr>
-          <w:rFonts w:ascii="Times New Roman" w:hAnsi="Times New Roman" w:cs="Times New Roman"/>
-          <w:b/>
-          <w:bCs/>
-          <w:color w:val="000000"/>
-          <w:sz w:val="24"/>
-          <w:szCs w:val="24"/>
-          <w:shd w:val="clear" w:color="auto" w:fill="FFFFFF"/>
-        </w:rPr>
-        <w:t>cloudy</w:t>
-      </w:r>
-      <w:proofErr w:type="gramEnd"/>
+        <w:t>do not have windy evenings?</w:t>
+      </w:r>
     </w:p>
     <w:p>
       <w:pPr>
@@ -2010,83 +1874,69 @@
           <w:szCs w:val="28"/>
           <w:shd w:val="clear" w:color="auto" w:fill="FFFFFF"/>
         </w:rPr>
-        <w:t xml:space="preserve"> – W</w:t>
-      </w:r>
-      <w:r>
-        <w:rPr>
-          <w:rFonts w:ascii="Times New Roman" w:hAnsi="Times New Roman" w:cs="Times New Roman"/>
-          <w:b/>
-          <w:bCs/>
-          <w:color w:val="000000"/>
-          <w:sz w:val="28"/>
-          <w:szCs w:val="28"/>
-          <w:shd w:val="clear" w:color="auto" w:fill="FFFFFF"/>
-        </w:rPr>
-        <w:t>h</w:t>
-      </w:r>
-      <w:r>
-        <w:rPr>
-          <w:rFonts w:ascii="Times New Roman" w:hAnsi="Times New Roman" w:cs="Times New Roman"/>
-          <w:b/>
-          <w:bCs/>
-          <w:color w:val="000000"/>
-          <w:sz w:val="28"/>
-          <w:szCs w:val="28"/>
-          <w:shd w:val="clear" w:color="auto" w:fill="FFFFFF"/>
-        </w:rPr>
-        <w:t xml:space="preserve">en is the best time to travel to a ski </w:t>
-      </w:r>
-      <w:proofErr w:type="gramStart"/>
-      <w:r>
-        <w:rPr>
-          <w:rFonts w:ascii="Times New Roman" w:hAnsi="Times New Roman" w:cs="Times New Roman"/>
-          <w:b/>
-          <w:bCs/>
-          <w:color w:val="000000"/>
-          <w:sz w:val="28"/>
-          <w:szCs w:val="28"/>
-          <w:shd w:val="clear" w:color="auto" w:fill="FFFFFF"/>
-        </w:rPr>
-        <w:t>resort</w:t>
-      </w:r>
-      <w:proofErr w:type="gramEnd"/>
-    </w:p>
-    <w:p>
-      <w:pPr>
-        <w:jc w:val="both"/>
-        <w:rPr>
-          <w:rFonts w:ascii="Times New Roman" w:hAnsi="Times New Roman" w:cs="Times New Roman"/>
-          <w:b/>
-          <w:bCs/>
-          <w:color w:val="000000"/>
-          <w:sz w:val="28"/>
-          <w:szCs w:val="28"/>
-          <w:shd w:val="clear" w:color="auto" w:fill="FFFFFF"/>
-        </w:rPr>
-      </w:pPr>
-      <w:r>
-        <w:rPr>
-          <w:rFonts w:ascii="Times New Roman" w:hAnsi="Times New Roman" w:cs="Times New Roman"/>
-          <w:b/>
-          <w:bCs/>
-          <w:color w:val="000000"/>
-          <w:sz w:val="28"/>
-          <w:szCs w:val="28"/>
-          <w:shd w:val="clear" w:color="auto" w:fill="FFFFFF"/>
-        </w:rPr>
-        <w:t>Analysis 3-1: wh</w:t>
-      </w:r>
-      <w:r>
-        <w:rPr>
-          <w:rFonts w:ascii="Times New Roman" w:hAnsi="Times New Roman" w:cs="Times New Roman"/>
-          <w:b/>
-          <w:bCs/>
-          <w:color w:val="000000"/>
-          <w:sz w:val="28"/>
-          <w:szCs w:val="28"/>
-          <w:shd w:val="clear" w:color="auto" w:fill="FFFFFF"/>
-        </w:rPr>
-        <w:t>en is winter?</w:t>
+        <w:t xml:space="preserve"> – </w:t>
+      </w:r>
+      <w:r>
+        <w:rPr>
+          <w:rFonts w:ascii="Times New Roman" w:hAnsi="Times New Roman" w:cs="Times New Roman"/>
+          <w:b/>
+          <w:bCs/>
+          <w:color w:val="000000"/>
+          <w:sz w:val="28"/>
+          <w:szCs w:val="28"/>
+          <w:shd w:val="clear" w:color="auto" w:fill="FFFFFF"/>
+        </w:rPr>
+        <w:t xml:space="preserve">when is the best time to fly from the east to the </w:t>
+      </w:r>
+      <w:r>
+        <w:rPr>
+          <w:rFonts w:ascii="Times New Roman" w:hAnsi="Times New Roman" w:cs="Times New Roman"/>
+          <w:b/>
+          <w:bCs/>
+          <w:color w:val="000000"/>
+          <w:sz w:val="28"/>
+          <w:szCs w:val="28"/>
+          <w:shd w:val="clear" w:color="auto" w:fill="FFFFFF"/>
+        </w:rPr>
+        <w:t>west?</w:t>
+      </w:r>
+    </w:p>
+    <w:p>
+      <w:pPr>
+        <w:jc w:val="both"/>
+        <w:rPr>
+          <w:rFonts w:ascii="Times New Roman" w:hAnsi="Times New Roman" w:cs="Times New Roman"/>
+          <w:b/>
+          <w:bCs/>
+          <w:color w:val="000000"/>
+          <w:sz w:val="28"/>
+          <w:szCs w:val="28"/>
+          <w:shd w:val="clear" w:color="auto" w:fill="FFFFFF"/>
+        </w:rPr>
+      </w:pPr>
+      <w:r>
+        <w:rPr>
+          <w:rFonts w:ascii="Times New Roman" w:hAnsi="Times New Roman" w:cs="Times New Roman"/>
+          <w:b/>
+          <w:bCs/>
+          <w:color w:val="000000"/>
+          <w:sz w:val="28"/>
+          <w:szCs w:val="28"/>
+          <w:shd w:val="clear" w:color="auto" w:fill="FFFFFF"/>
+        </w:rPr>
+        <w:t xml:space="preserve">Analysis 3-1: </w:t>
+      </w:r>
+      <w:r>
+        <w:rPr>
+          <w:rFonts w:ascii="Times New Roman" w:hAnsi="Times New Roman" w:cs="Times New Roman"/>
+          <w:b/>
+          <w:bCs/>
+          <w:color w:val="000000"/>
+          <w:sz w:val="28"/>
+          <w:szCs w:val="28"/>
+          <w:shd w:val="clear" w:color="auto" w:fill="FFFFFF"/>
+        </w:rPr>
+        <w:t>when does the wind blows to the west?</w:t>
       </w:r>
     </w:p>
     <w:p>
@@ -2136,19 +1986,19 @@
           <w:szCs w:val="28"/>
           <w:shd w:val="clear" w:color="auto" w:fill="FFFFFF"/>
         </w:rPr>
-        <w:t>: w</w:t>
-      </w:r>
-      <w:r>
-        <w:rPr>
-          <w:rFonts w:ascii="Times New Roman" w:hAnsi="Times New Roman" w:cs="Times New Roman"/>
-          <w:b/>
-          <w:bCs/>
-          <w:color w:val="000000"/>
-          <w:sz w:val="28"/>
-          <w:szCs w:val="28"/>
-          <w:shd w:val="clear" w:color="auto" w:fill="FFFFFF"/>
-        </w:rPr>
-        <w:t>hich d</w:t>
+        <w:t xml:space="preserve">: </w:t>
+      </w:r>
+      <w:r>
+        <w:rPr>
+          <w:rFonts w:ascii="Times New Roman" w:hAnsi="Times New Roman" w:cs="Times New Roman"/>
+          <w:b/>
+          <w:bCs/>
+          <w:color w:val="000000"/>
+          <w:sz w:val="28"/>
+          <w:szCs w:val="28"/>
+          <w:shd w:val="clear" w:color="auto" w:fill="FFFFFF"/>
+        </w:rPr>
+        <w:t>which days do not have cloudy mornings?</w:t>
       </w:r>
     </w:p>
     <w:p>
@@ -2210,7 +2060,7 @@
           <w:szCs w:val="28"/>
           <w:shd w:val="clear" w:color="auto" w:fill="FFFFFF"/>
         </w:rPr>
-        <w:t>correlation</w:t>
+        <w:t>which days do not have heavy rain?</w:t>
       </w:r>
     </w:p>
     <w:p>
@@ -2276,45 +2126,57 @@
           <w:szCs w:val="28"/>
           <w:shd w:val="clear" w:color="auto" w:fill="FFFFFF"/>
         </w:rPr>
-        <w:t xml:space="preserve"> – Wh</w:t>
-      </w:r>
-      <w:r>
-        <w:rPr>
-          <w:rFonts w:ascii="Times New Roman" w:hAnsi="Times New Roman" w:cs="Times New Roman"/>
-          <w:b/>
-          <w:bCs/>
-          <w:color w:val="000000"/>
-          <w:sz w:val="28"/>
-          <w:szCs w:val="28"/>
-          <w:shd w:val="clear" w:color="auto" w:fill="FFFFFF"/>
-        </w:rPr>
-        <w:t>ich other part of the database affects rainfall?</w:t>
-      </w:r>
-    </w:p>
-    <w:p>
-      <w:pPr>
-        <w:jc w:val="both"/>
-        <w:rPr>
-          <w:rFonts w:ascii="Times New Roman" w:hAnsi="Times New Roman" w:cs="Times New Roman"/>
-          <w:b/>
-          <w:bCs/>
-          <w:color w:val="000000"/>
-          <w:sz w:val="28"/>
-          <w:szCs w:val="28"/>
-          <w:shd w:val="clear" w:color="auto" w:fill="FFFFFF"/>
-        </w:rPr>
-      </w:pPr>
-      <w:r>
-        <w:rPr>
-          <w:rFonts w:ascii="Times New Roman" w:hAnsi="Times New Roman" w:cs="Times New Roman"/>
-          <w:b/>
-          <w:bCs/>
-          <w:color w:val="000000"/>
-          <w:sz w:val="28"/>
-          <w:szCs w:val="28"/>
-          <w:shd w:val="clear" w:color="auto" w:fill="FFFFFF"/>
-        </w:rPr>
-        <w:t>Ana 4-1: does pressure rainfall?</w:t>
+        <w:t xml:space="preserve"> – </w:t>
+      </w:r>
+      <w:r>
+        <w:rPr>
+          <w:rFonts w:ascii="Times New Roman" w:hAnsi="Times New Roman" w:cs="Times New Roman"/>
+          <w:b/>
+          <w:bCs/>
+          <w:color w:val="000000"/>
+          <w:sz w:val="28"/>
+          <w:szCs w:val="28"/>
+          <w:shd w:val="clear" w:color="auto" w:fill="FFFFFF"/>
+        </w:rPr>
+        <w:t>ski resort travel</w:t>
+      </w:r>
+    </w:p>
+    <w:p>
+      <w:pPr>
+        <w:jc w:val="both"/>
+        <w:rPr>
+          <w:rFonts w:ascii="Times New Roman" w:hAnsi="Times New Roman" w:cs="Times New Roman"/>
+          <w:b/>
+          <w:bCs/>
+          <w:color w:val="000000"/>
+          <w:sz w:val="28"/>
+          <w:szCs w:val="28"/>
+          <w:shd w:val="clear" w:color="auto" w:fill="FFFFFF"/>
+        </w:rPr>
+      </w:pPr>
+      <w:r>
+        <w:rPr>
+          <w:rFonts w:ascii="Times New Roman" w:hAnsi="Times New Roman" w:cs="Times New Roman"/>
+          <w:b/>
+          <w:bCs/>
+          <w:color w:val="000000"/>
+          <w:sz w:val="28"/>
+          <w:szCs w:val="28"/>
+          <w:shd w:val="clear" w:color="auto" w:fill="FFFFFF"/>
+        </w:rPr>
+        <w:t xml:space="preserve">Ana 4-1: </w:t>
+      </w:r>
+      <w:r>
+        <w:rPr>
+          <w:rFonts w:ascii="Times New Roman" w:hAnsi="Times New Roman" w:cs="Times New Roman"/>
+          <w:b/>
+          <w:bCs/>
+          <w:color w:val="000000"/>
+          <w:sz w:val="28"/>
+          <w:szCs w:val="28"/>
+          <w:shd w:val="clear" w:color="auto" w:fill="FFFFFF"/>
+        </w:rPr>
+        <w:t>when winter</w:t>
       </w:r>
     </w:p>
     <w:p>
@@ -2352,100 +2214,60 @@
           <w:szCs w:val="28"/>
           <w:shd w:val="clear" w:color="auto" w:fill="FFFFFF"/>
         </w:rPr>
-        <w:t xml:space="preserve"> – when </w:t>
-      </w:r>
-      <w:proofErr w:type="gramStart"/>
-      <w:r>
-        <w:rPr>
-          <w:rFonts w:ascii="Times New Roman" w:hAnsi="Times New Roman" w:cs="Times New Roman"/>
-          <w:b/>
-          <w:bCs/>
-          <w:color w:val="000000"/>
-          <w:sz w:val="28"/>
-          <w:szCs w:val="28"/>
-          <w:shd w:val="clear" w:color="auto" w:fill="FFFFFF"/>
-        </w:rPr>
-        <w:t>is the best time</w:t>
-      </w:r>
-      <w:proofErr w:type="gramEnd"/>
-      <w:r>
-        <w:rPr>
-          <w:rFonts w:ascii="Times New Roman" w:hAnsi="Times New Roman" w:cs="Times New Roman"/>
-          <w:b/>
-          <w:bCs/>
-          <w:color w:val="000000"/>
-          <w:sz w:val="28"/>
-          <w:szCs w:val="28"/>
-          <w:shd w:val="clear" w:color="auto" w:fill="FFFFFF"/>
-        </w:rPr>
-        <w:t xml:space="preserve"> to fly from the east coast to the west coast</w:t>
-      </w:r>
-    </w:p>
-    <w:p>
-      <w:pPr>
-        <w:jc w:val="both"/>
-        <w:rPr>
-          <w:rFonts w:ascii="Times New Roman" w:hAnsi="Times New Roman" w:cs="Times New Roman"/>
-          <w:b/>
-          <w:bCs/>
-          <w:color w:val="000000"/>
-          <w:sz w:val="28"/>
-          <w:szCs w:val="28"/>
-          <w:shd w:val="clear" w:color="auto" w:fill="FFFFFF"/>
-        </w:rPr>
-      </w:pPr>
-      <w:r>
-        <w:rPr>
-          <w:rFonts w:ascii="Times New Roman" w:hAnsi="Times New Roman" w:cs="Times New Roman"/>
-          <w:b/>
-          <w:bCs/>
-          <w:color w:val="000000"/>
-          <w:sz w:val="28"/>
-          <w:szCs w:val="28"/>
-          <w:shd w:val="clear" w:color="auto" w:fill="FFFFFF"/>
-        </w:rPr>
-        <w:t>Ana 5-1: when does the wind blows to the west?</w:t>
-      </w:r>
-    </w:p>
-    <w:p>
-      <w:pPr>
-        <w:jc w:val="both"/>
-        <w:rPr>
-          <w:rFonts w:ascii="Times New Roman" w:hAnsi="Times New Roman" w:cs="Times New Roman"/>
-          <w:b/>
-          <w:bCs/>
-          <w:color w:val="000000"/>
-          <w:sz w:val="28"/>
-          <w:szCs w:val="28"/>
-          <w:shd w:val="clear" w:color="auto" w:fill="FFFFFF"/>
-        </w:rPr>
-      </w:pPr>
-      <w:r>
-        <w:rPr>
-          <w:rFonts w:ascii="Times New Roman" w:hAnsi="Times New Roman" w:cs="Times New Roman"/>
-          <w:b/>
-          <w:bCs/>
-          <w:color w:val="000000"/>
-          <w:sz w:val="28"/>
-          <w:szCs w:val="28"/>
-          <w:shd w:val="clear" w:color="auto" w:fill="FFFFFF"/>
-        </w:rPr>
-        <w:t xml:space="preserve">Ana -52: when is it not </w:t>
-      </w:r>
-      <w:proofErr w:type="gramStart"/>
-      <w:r>
-        <w:rPr>
-          <w:rFonts w:ascii="Times New Roman" w:hAnsi="Times New Roman" w:cs="Times New Roman"/>
-          <w:b/>
-          <w:bCs/>
-          <w:color w:val="000000"/>
-          <w:sz w:val="28"/>
-          <w:szCs w:val="28"/>
-          <w:shd w:val="clear" w:color="auto" w:fill="FFFFFF"/>
-        </w:rPr>
-        <w:t>cloudy</w:t>
-      </w:r>
-      <w:proofErr w:type="gramEnd"/>
+        <w:t xml:space="preserve"> – </w:t>
+      </w:r>
+    </w:p>
+    <w:p>
+      <w:pPr>
+        <w:jc w:val="both"/>
+        <w:rPr>
+          <w:rFonts w:ascii="Times New Roman" w:hAnsi="Times New Roman" w:cs="Times New Roman"/>
+          <w:b/>
+          <w:bCs/>
+          <w:color w:val="000000"/>
+          <w:sz w:val="28"/>
+          <w:szCs w:val="28"/>
+          <w:shd w:val="clear" w:color="auto" w:fill="FFFFFF"/>
+        </w:rPr>
+      </w:pPr>
+      <w:r>
+        <w:rPr>
+          <w:rFonts w:ascii="Times New Roman" w:hAnsi="Times New Roman" w:cs="Times New Roman"/>
+          <w:b/>
+          <w:bCs/>
+          <w:color w:val="000000"/>
+          <w:sz w:val="28"/>
+          <w:szCs w:val="28"/>
+          <w:shd w:val="clear" w:color="auto" w:fill="FFFFFF"/>
+        </w:rPr>
+        <w:t xml:space="preserve">Ana 5-1: </w:t>
+      </w:r>
+    </w:p>
+    <w:p>
+      <w:pPr>
+        <w:jc w:val="both"/>
+        <w:rPr>
+          <w:rFonts w:ascii="Times New Roman" w:hAnsi="Times New Roman" w:cs="Times New Roman"/>
+          <w:b/>
+          <w:bCs/>
+          <w:color w:val="000000"/>
+          <w:sz w:val="28"/>
+          <w:szCs w:val="28"/>
+          <w:shd w:val="clear" w:color="auto" w:fill="FFFFFF"/>
+        </w:rPr>
+      </w:pPr>
+      <w:r>
+        <w:rPr>
+          <w:rFonts w:ascii="Times New Roman" w:hAnsi="Times New Roman" w:cs="Times New Roman"/>
+          <w:b/>
+          <w:bCs/>
+          <w:color w:val="000000"/>
+          <w:sz w:val="28"/>
+          <w:szCs w:val="28"/>
+          <w:shd w:val="clear" w:color="auto" w:fill="FFFFFF"/>
+        </w:rPr>
+        <w:t xml:space="preserve">Ana -52: </w:t>
+      </w:r>
     </w:p>
     <w:p>
       <w:pPr>
@@ -2471,32 +2293,6 @@
           <w:shd w:val="clear" w:color="auto" w:fill="FFFFFF"/>
         </w:rPr>
         <w:t xml:space="preserve">Ana 5-3: </w:t>
-      </w:r>
-      <w:proofErr w:type="spellStart"/>
-      <w:r>
-        <w:rPr>
-          <w:rFonts w:ascii="Times New Roman" w:hAnsi="Times New Roman" w:cs="Times New Roman"/>
-          <w:b/>
-          <w:bCs/>
-          <w:color w:val="000000"/>
-          <w:sz w:val="28"/>
-          <w:szCs w:val="28"/>
-          <w:shd w:val="clear" w:color="auto" w:fill="FFFFFF"/>
-        </w:rPr>
-        <w:t>wwhen</w:t>
-      </w:r>
-      <w:proofErr w:type="spellEnd"/>
-      <w:r>
-        <w:rPr>
-          <w:rFonts w:ascii="Times New Roman" w:hAnsi="Times New Roman" w:cs="Times New Roman"/>
-          <w:b/>
-          <w:bCs/>
-          <w:color w:val="000000"/>
-          <w:sz w:val="28"/>
-          <w:szCs w:val="28"/>
-          <w:shd w:val="clear" w:color="auto" w:fill="FFFFFF"/>
-        </w:rPr>
-        <w:t xml:space="preserve"> no heavy rain</w:t>
       </w:r>
     </w:p>
     <w:p>

</xml_diff>

<commit_message>
Finished the second analysis of the fourth question.
</commit_message>
<xml_diff>
--- a/AbiyyuTajMahasinBagindoTP058652.docx
+++ b/AbiyyuTajMahasinBagindoTP058652.docx
@@ -1221,7 +1221,16 @@
           <w:sz w:val="24"/>
           <w:szCs w:val="24"/>
         </w:rPr>
-        <w:t xml:space="preserve"> with the only addition being the way the filter value is obtained. As opposed to it being 0.2 due to 0.2 being the lowest value of rainfall. The value that is used to filter out the days based on evaporation rate is the average rate of evaporation which is 4.</w:t>
+        <w:t xml:space="preserve"> with the only addition being the way the filter value is obtained. As opposed to it being 0.2 due to 0.2 being the lowest value of rainfall. The value that is used to filter out the days based on evaporation rate is the average rate of evaporation which is </w:t>
+      </w:r>
+      <w:proofErr w:type="gramStart"/>
+      <w:r>
+        <w:rPr>
+          <w:rFonts w:ascii="Times New Roman" w:hAnsi="Times New Roman" w:cs="Times New Roman"/>
+          <w:sz w:val="24"/>
+          <w:szCs w:val="24"/>
+        </w:rPr>
+        <w:t>4.</w:t>
       </w:r>
       <w:r>
         <w:rPr>
@@ -1237,7 +1246,16 @@
           <w:sz w:val="24"/>
           <w:szCs w:val="24"/>
         </w:rPr>
-        <w:t>; which has been rounded down to a 4.</w:t>
+        <w:t>;</w:t>
+      </w:r>
+      <w:proofErr w:type="gramEnd"/>
+      <w:r>
+        <w:rPr>
+          <w:rFonts w:ascii="Times New Roman" w:hAnsi="Times New Roman" w:cs="Times New Roman"/>
+          <w:sz w:val="24"/>
+          <w:szCs w:val="24"/>
+        </w:rPr>
+        <w:t xml:space="preserve"> which has been rounded down to a 4.</w:t>
       </w:r>
     </w:p>
     <w:p>
@@ -1312,7 +1330,15 @@
         </w:r>
       </w:fldSimple>
       <w:r>
-        <w:t xml:space="preserve"> Evaporation mean and filter code</w:t>
+        <w:t xml:space="preserve"> Evaporation </w:t>
+      </w:r>
+      <w:proofErr w:type="gramStart"/>
+      <w:r>
+        <w:t>mean</w:t>
+      </w:r>
+      <w:proofErr w:type="gramEnd"/>
+      <w:r>
+        <w:t xml:space="preserve"> and filter code</w:t>
       </w:r>
     </w:p>
     <w:p>
@@ -1564,7 +1590,25 @@
           <w:szCs w:val="24"/>
         </w:rPr>
         <w:tab/>
-        <w:t>By using the three aforementioned analysis methods, it has been found that there are 264 days that do not rain, 185 days with above average evaporation rate (4), and 214 days with above average sunshine (8). However, out of all these hundreds of days, only one day is a subset of all three categories. Day 366 is the best day to dry your clothes with 0 rainfall, 6 evaporation rate, and 12.6 sunshine.</w:t>
+        <w:t xml:space="preserve">By using the three </w:t>
+      </w:r>
+      <w:proofErr w:type="gramStart"/>
+      <w:r>
+        <w:rPr>
+          <w:rFonts w:ascii="Times New Roman" w:hAnsi="Times New Roman" w:cs="Times New Roman"/>
+          <w:sz w:val="24"/>
+          <w:szCs w:val="24"/>
+        </w:rPr>
+        <w:t>aforementioned analysis</w:t>
+      </w:r>
+      <w:proofErr w:type="gramEnd"/>
+      <w:r>
+        <w:rPr>
+          <w:rFonts w:ascii="Times New Roman" w:hAnsi="Times New Roman" w:cs="Times New Roman"/>
+          <w:sz w:val="24"/>
+          <w:szCs w:val="24"/>
+        </w:rPr>
+        <w:t xml:space="preserve"> methods, it has been found that there are 264 days that do not rain, 185 days with above average evaporation rate (4), and 214 days with above average sunshine (8). However, out of all these hundreds of days, only one day is a subset of all three categories. Day 366 is the best day to dry your clothes with 0 rainfall, 6 evaporation rate, and 12.6 sunshine.</w:t>
       </w:r>
     </w:p>
     <w:p>
@@ -2202,6 +2246,70 @@
           <w:szCs w:val="28"/>
           <w:shd w:val="clear" w:color="auto" w:fill="FFFFFF"/>
         </w:rPr>
+        <w:t>Ana 4-2: when cloud</w:t>
+      </w:r>
+    </w:p>
+    <w:p>
+      <w:pPr>
+        <w:jc w:val="both"/>
+        <w:rPr>
+          <w:rFonts w:ascii="Times New Roman" w:hAnsi="Times New Roman" w:cs="Times New Roman"/>
+          <w:b/>
+          <w:bCs/>
+          <w:color w:val="000000"/>
+          <w:sz w:val="28"/>
+          <w:szCs w:val="28"/>
+          <w:shd w:val="clear" w:color="auto" w:fill="FFFFFF"/>
+        </w:rPr>
+      </w:pPr>
+      <w:r>
+        <w:rPr>
+          <w:rFonts w:ascii="Times New Roman" w:hAnsi="Times New Roman" w:cs="Times New Roman"/>
+          <w:b/>
+          <w:bCs/>
+          <w:color w:val="000000"/>
+          <w:sz w:val="28"/>
+          <w:szCs w:val="28"/>
+          <w:shd w:val="clear" w:color="auto" w:fill="FFFFFF"/>
+        </w:rPr>
+        <w:t>Ana 4-3:</w:t>
+      </w:r>
+      <w:r>
+        <w:rPr>
+          <w:rFonts w:ascii="Times New Roman" w:hAnsi="Times New Roman" w:cs="Times New Roman"/>
+          <w:b/>
+          <w:bCs/>
+          <w:color w:val="000000"/>
+          <w:sz w:val="28"/>
+          <w:szCs w:val="28"/>
+          <w:shd w:val="clear" w:color="auto" w:fill="FFFFFF"/>
+        </w:rPr>
+        <w:t xml:space="preserve"> </w:t>
+      </w:r>
+    </w:p>
+    <w:p>
+      <w:pPr>
+        <w:jc w:val="both"/>
+        <w:rPr>
+          <w:rFonts w:ascii="Times New Roman" w:hAnsi="Times New Roman" w:cs="Times New Roman"/>
+          <w:b/>
+          <w:bCs/>
+          <w:color w:val="000000"/>
+          <w:sz w:val="28"/>
+          <w:szCs w:val="28"/>
+          <w:shd w:val="clear" w:color="auto" w:fill="FFFFFF"/>
+        </w:rPr>
+      </w:pPr>
+      <w:r>
+        <w:rPr>
+          <w:rFonts w:ascii="Times New Roman" w:hAnsi="Times New Roman" w:cs="Times New Roman"/>
+          <w:b/>
+          <w:bCs/>
+          <w:color w:val="000000"/>
+          <w:sz w:val="28"/>
+          <w:szCs w:val="28"/>
+          <w:shd w:val="clear" w:color="auto" w:fill="FFFFFF"/>
+        </w:rPr>
         <w:t>Fifth Question</w:t>
       </w:r>
       <w:r>
@@ -2216,6 +2324,18 @@
         </w:rPr>
         <w:t xml:space="preserve"> – </w:t>
       </w:r>
+      <w:r>
+        <w:rPr>
+          <w:rFonts w:ascii="Times New Roman" w:hAnsi="Times New Roman" w:cs="Times New Roman"/>
+          <w:b/>
+          <w:bCs/>
+          <w:color w:val="000000"/>
+          <w:sz w:val="28"/>
+          <w:szCs w:val="28"/>
+          <w:shd w:val="clear" w:color="auto" w:fill="FFFFFF"/>
+        </w:rPr>
+        <w:t>when storm?</w:t>
+      </w:r>
     </w:p>
     <w:p>
       <w:pPr>
@@ -2242,32 +2362,57 @@
         </w:rPr>
         <w:t xml:space="preserve">Ana 5-1: </w:t>
       </w:r>
-    </w:p>
-    <w:p>
-      <w:pPr>
-        <w:jc w:val="both"/>
-        <w:rPr>
-          <w:rFonts w:ascii="Times New Roman" w:hAnsi="Times New Roman" w:cs="Times New Roman"/>
-          <w:b/>
-          <w:bCs/>
-          <w:color w:val="000000"/>
-          <w:sz w:val="28"/>
-          <w:szCs w:val="28"/>
-          <w:shd w:val="clear" w:color="auto" w:fill="FFFFFF"/>
-        </w:rPr>
-      </w:pPr>
-      <w:r>
-        <w:rPr>
-          <w:rFonts w:ascii="Times New Roman" w:hAnsi="Times New Roman" w:cs="Times New Roman"/>
-          <w:b/>
-          <w:bCs/>
-          <w:color w:val="000000"/>
-          <w:sz w:val="28"/>
-          <w:szCs w:val="28"/>
-          <w:shd w:val="clear" w:color="auto" w:fill="FFFFFF"/>
-        </w:rPr>
+      <w:r>
+        <w:rPr>
+          <w:rFonts w:ascii="Times New Roman" w:hAnsi="Times New Roman" w:cs="Times New Roman"/>
+          <w:b/>
+          <w:bCs/>
+          <w:color w:val="000000"/>
+          <w:sz w:val="28"/>
+          <w:szCs w:val="28"/>
+          <w:shd w:val="clear" w:color="auto" w:fill="FFFFFF"/>
+        </w:rPr>
+        <w:t>when low pressure</w:t>
+      </w:r>
+    </w:p>
+    <w:p>
+      <w:pPr>
+        <w:jc w:val="both"/>
+        <w:rPr>
+          <w:rFonts w:ascii="Times New Roman" w:hAnsi="Times New Roman" w:cs="Times New Roman"/>
+          <w:b/>
+          <w:bCs/>
+          <w:color w:val="000000"/>
+          <w:sz w:val="28"/>
+          <w:szCs w:val="28"/>
+          <w:shd w:val="clear" w:color="auto" w:fill="FFFFFF"/>
+        </w:rPr>
+      </w:pPr>
+      <w:r>
+        <w:rPr>
+          <w:rFonts w:ascii="Times New Roman" w:hAnsi="Times New Roman" w:cs="Times New Roman"/>
+          <w:b/>
+          <w:bCs/>
+          <w:color w:val="000000"/>
+          <w:sz w:val="28"/>
+          <w:szCs w:val="28"/>
+          <w:shd w:val="clear" w:color="auto" w:fill="FFFFFF"/>
+        </w:rPr>
+        <w:lastRenderedPageBreak/>
         <w:t xml:space="preserve">Ana -52: </w:t>
       </w:r>
+      <w:r>
+        <w:rPr>
+          <w:rFonts w:ascii="Times New Roman" w:hAnsi="Times New Roman" w:cs="Times New Roman"/>
+          <w:b/>
+          <w:bCs/>
+          <w:color w:val="000000"/>
+          <w:sz w:val="28"/>
+          <w:szCs w:val="28"/>
+          <w:shd w:val="clear" w:color="auto" w:fill="FFFFFF"/>
+        </w:rPr>
+        <w:t>when heavy rain?</w:t>
+      </w:r>
     </w:p>
     <w:p>
       <w:pPr>
@@ -2293,6 +2438,18 @@
           <w:shd w:val="clear" w:color="auto" w:fill="FFFFFF"/>
         </w:rPr>
         <w:t xml:space="preserve">Ana 5-3: </w:t>
+      </w:r>
+      <w:r>
+        <w:rPr>
+          <w:rFonts w:ascii="Times New Roman" w:hAnsi="Times New Roman" w:cs="Times New Roman"/>
+          <w:b/>
+          <w:bCs/>
+          <w:color w:val="000000"/>
+          <w:sz w:val="28"/>
+          <w:szCs w:val="28"/>
+          <w:shd w:val="clear" w:color="auto" w:fill="FFFFFF"/>
+        </w:rPr>
+        <w:t>when fast gust?</w:t>
       </w:r>
     </w:p>
     <w:p>

</xml_diff>

<commit_message>
Code slightly revised, first question documentation finished.
</commit_message>
<xml_diff>
--- a/AbiyyuTajMahasinBagindoTP058652.docx
+++ b/AbiyyuTajMahasinBagindoTP058652.docx
@@ -732,295 +732,6 @@
             <wp:extent cx="2914650" cy="2914650"/>
             <wp:effectExtent l="0" t="0" r="0" b="0"/>
             <wp:docPr id="2" name="Picture 2"/>
-            <wp:cNvGraphicFramePr>
-              <a:graphicFrameLocks xmlns:a="http://schemas.openxmlformats.org/drawingml/2006/main" noChangeAspect="1"/>
-            </wp:cNvGraphicFramePr>
-            <a:graphic xmlns:a="http://schemas.openxmlformats.org/drawingml/2006/main">
-              <a:graphicData uri="http://schemas.openxmlformats.org/drawingml/2006/picture">
-                <pic:pic xmlns:pic="http://schemas.openxmlformats.org/drawingml/2006/picture">
-                  <pic:nvPicPr>
-                    <pic:cNvPr id="1" name=""/>
-                    <pic:cNvPicPr/>
-                  </pic:nvPicPr>
-                  <pic:blipFill>
-                    <a:blip r:embed="rId5"/>
-                    <a:stretch>
-                      <a:fillRect/>
-                    </a:stretch>
-                  </pic:blipFill>
-                  <pic:spPr>
-                    <a:xfrm>
-                      <a:off x="0" y="0"/>
-                      <a:ext cx="2914650" cy="2914650"/>
-                    </a:xfrm>
-                    <a:prstGeom prst="rect">
-                      <a:avLst/>
-                    </a:prstGeom>
-                  </pic:spPr>
-                </pic:pic>
-              </a:graphicData>
-            </a:graphic>
-          </wp:inline>
-        </w:drawing>
-      </w:r>
-    </w:p>
-    <w:p>
-      <w:pPr>
-        <w:pStyle w:val="Caption"/>
-        <w:jc w:val="center"/>
-        <w:rPr>
-          <w:rFonts w:ascii="Times New Roman" w:hAnsi="Times New Roman" w:cs="Times New Roman"/>
-          <w:b/>
-          <w:bCs/>
-          <w:color w:val="000000"/>
-          <w:sz w:val="24"/>
-          <w:szCs w:val="24"/>
-          <w:shd w:val="clear" w:color="auto" w:fill="FFFFFF"/>
-        </w:rPr>
-      </w:pPr>
-      <w:r>
-        <w:t xml:space="preserve">Figure </w:t>
-      </w:r>
-      <w:fldSimple w:instr=" SEQ Figure \* ARABIC ">
-        <w:r>
-          <w:rPr>
-            <w:noProof/>
-          </w:rPr>
-          <w:t>1</w:t>
-        </w:r>
-      </w:fldSimple>
-      <w:r>
-        <w:t xml:space="preserve"> Rainfall </w:t>
-      </w:r>
-      <w:r>
-        <w:t>g</w:t>
-      </w:r>
-      <w:r>
-        <w:t>raph</w:t>
-      </w:r>
-    </w:p>
-    <w:p>
-      <w:pPr>
-        <w:jc w:val="both"/>
-        <w:rPr>
-          <w:rFonts w:ascii="Times New Roman" w:hAnsi="Times New Roman" w:cs="Times New Roman"/>
-          <w:sz w:val="24"/>
-          <w:szCs w:val="24"/>
-        </w:rPr>
-      </w:pPr>
-      <w:r>
-        <w:rPr>
-          <w:rFonts w:ascii="Times New Roman" w:hAnsi="Times New Roman" w:cs="Times New Roman"/>
-          <w:b/>
-          <w:bCs/>
-          <w:color w:val="000000"/>
-          <w:sz w:val="24"/>
-          <w:szCs w:val="24"/>
-          <w:shd w:val="clear" w:color="auto" w:fill="FFFFFF"/>
-        </w:rPr>
-        <w:tab/>
-      </w:r>
-      <w:r>
-        <w:rPr>
-          <w:rFonts w:ascii="Times New Roman" w:hAnsi="Times New Roman" w:cs="Times New Roman"/>
-          <w:color w:val="000000"/>
-          <w:sz w:val="24"/>
-          <w:szCs w:val="24"/>
-          <w:shd w:val="clear" w:color="auto" w:fill="FFFFFF"/>
-        </w:rPr>
-        <w:t xml:space="preserve">The first analysis is to filter out days that do not rain, because the </w:t>
-      </w:r>
-      <w:r>
-        <w:rPr>
-          <w:rFonts w:ascii="Times New Roman" w:hAnsi="Times New Roman" w:cs="Times New Roman"/>
-          <w:color w:val="000000"/>
-          <w:sz w:val="24"/>
-          <w:szCs w:val="24"/>
-          <w:shd w:val="clear" w:color="auto" w:fill="FFFFFF"/>
-        </w:rPr>
-        <w:t>last thing you want when drying your clothes is for them to be wet again</w:t>
-      </w:r>
-      <w:r>
-        <w:rPr>
-          <w:rFonts w:ascii="Times New Roman" w:hAnsi="Times New Roman" w:cs="Times New Roman"/>
-          <w:color w:val="000000"/>
-          <w:sz w:val="24"/>
-          <w:szCs w:val="24"/>
-          <w:shd w:val="clear" w:color="auto" w:fill="FFFFFF"/>
-        </w:rPr>
-        <w:t xml:space="preserve">. The code below starts with the initialization of a NULL vector with the name </w:t>
-      </w:r>
-      <w:r>
-        <w:rPr>
-          <w:rFonts w:ascii="Times New Roman" w:hAnsi="Times New Roman" w:cs="Times New Roman"/>
-          <w:i/>
-          <w:iCs/>
-          <w:color w:val="000000"/>
-          <w:sz w:val="24"/>
-          <w:szCs w:val="24"/>
-          <w:shd w:val="clear" w:color="auto" w:fill="FFFFFF"/>
-        </w:rPr>
-        <w:t>rainyday</w:t>
-      </w:r>
-      <w:r>
-        <w:rPr>
-          <w:rFonts w:ascii="Times New Roman" w:hAnsi="Times New Roman" w:cs="Times New Roman"/>
-          <w:color w:val="000000"/>
-          <w:sz w:val="24"/>
-          <w:szCs w:val="24"/>
-          <w:shd w:val="clear" w:color="auto" w:fill="FFFFFF"/>
-        </w:rPr>
-        <w:t xml:space="preserve"> which will be used to store the days that rain.</w:t>
-      </w:r>
-      <w:r>
-        <w:rPr>
-          <w:rFonts w:ascii="Times New Roman" w:hAnsi="Times New Roman" w:cs="Times New Roman"/>
-          <w:color w:val="000000"/>
-          <w:sz w:val="24"/>
-          <w:szCs w:val="24"/>
-          <w:shd w:val="clear" w:color="auto" w:fill="FFFFFF"/>
-        </w:rPr>
-        <w:t xml:space="preserve"> A variable called </w:t>
-      </w:r>
-      <w:r>
-        <w:rPr>
-          <w:rFonts w:ascii="Times New Roman" w:hAnsi="Times New Roman" w:cs="Times New Roman"/>
-          <w:i/>
-          <w:iCs/>
-          <w:color w:val="000000"/>
-          <w:sz w:val="24"/>
-          <w:szCs w:val="24"/>
-          <w:shd w:val="clear" w:color="auto" w:fill="FFFFFF"/>
-        </w:rPr>
-        <w:t>rainydayindex</w:t>
-      </w:r>
-      <w:r>
-        <w:rPr>
-          <w:rFonts w:ascii="Times New Roman" w:hAnsi="Times New Roman" w:cs="Times New Roman"/>
-          <w:color w:val="000000"/>
-          <w:sz w:val="24"/>
-          <w:szCs w:val="24"/>
-          <w:shd w:val="clear" w:color="auto" w:fill="FFFFFF"/>
-        </w:rPr>
-        <w:t xml:space="preserve"> is then assigned a value of 1. A for loop that loops 366 times for each day of the year that contains an if statement then starts. The if statement checks whether the contents of the second column of the </w:t>
-      </w:r>
-      <w:r>
-        <w:rPr>
-          <w:rFonts w:ascii="Times New Roman" w:hAnsi="Times New Roman" w:cs="Times New Roman"/>
-          <w:i/>
-          <w:iCs/>
-          <w:color w:val="000000"/>
-          <w:sz w:val="24"/>
-          <w:szCs w:val="24"/>
-          <w:shd w:val="clear" w:color="auto" w:fill="FFFFFF"/>
-        </w:rPr>
-        <w:t>rainfallframe</w:t>
-      </w:r>
-      <w:r>
-        <w:rPr>
-          <w:rFonts w:ascii="Times New Roman" w:hAnsi="Times New Roman" w:cs="Times New Roman"/>
-          <w:sz w:val="24"/>
-          <w:szCs w:val="24"/>
-        </w:rPr>
-        <w:t xml:space="preserve"> data frame, which is used to store the rainfall data is below 0.2 or not because 0.2 is the lowest value of rainfall. If it is lower than 0.2, that day does not rain and the value of the counter variable </w:t>
-      </w:r>
-      <w:r>
-        <w:rPr>
-          <w:rFonts w:ascii="Times New Roman" w:hAnsi="Times New Roman" w:cs="Times New Roman"/>
-          <w:i/>
-          <w:iCs/>
-          <w:sz w:val="24"/>
-          <w:szCs w:val="24"/>
-        </w:rPr>
-        <w:t xml:space="preserve">i </w:t>
-      </w:r>
-      <w:r>
-        <w:rPr>
-          <w:rFonts w:ascii="Times New Roman" w:hAnsi="Times New Roman" w:cs="Times New Roman"/>
-          <w:sz w:val="24"/>
-          <w:szCs w:val="24"/>
-        </w:rPr>
-        <w:t xml:space="preserve">is then assigned to the index </w:t>
-      </w:r>
-      <w:r>
-        <w:rPr>
-          <w:rFonts w:ascii="Times New Roman" w:hAnsi="Times New Roman" w:cs="Times New Roman"/>
-          <w:i/>
-          <w:iCs/>
-          <w:sz w:val="24"/>
-          <w:szCs w:val="24"/>
-        </w:rPr>
-        <w:t>rainydayindex</w:t>
-      </w:r>
-      <w:r>
-        <w:rPr>
-          <w:rFonts w:ascii="Times New Roman" w:hAnsi="Times New Roman" w:cs="Times New Roman"/>
-          <w:sz w:val="24"/>
-          <w:szCs w:val="24"/>
-        </w:rPr>
-        <w:t xml:space="preserve"> of the vector </w:t>
-      </w:r>
-      <w:r>
-        <w:rPr>
-          <w:rFonts w:ascii="Times New Roman" w:hAnsi="Times New Roman" w:cs="Times New Roman"/>
-          <w:i/>
-          <w:iCs/>
-          <w:sz w:val="24"/>
-          <w:szCs w:val="24"/>
-        </w:rPr>
-        <w:t>rainyday</w:t>
-      </w:r>
-      <w:r>
-        <w:rPr>
-          <w:rFonts w:ascii="Times New Roman" w:hAnsi="Times New Roman" w:cs="Times New Roman"/>
-          <w:sz w:val="24"/>
-          <w:szCs w:val="24"/>
-        </w:rPr>
-        <w:t xml:space="preserve">. The </w:t>
-      </w:r>
-      <w:r>
-        <w:rPr>
-          <w:rFonts w:ascii="Times New Roman" w:hAnsi="Times New Roman" w:cs="Times New Roman"/>
-          <w:i/>
-          <w:iCs/>
-          <w:sz w:val="24"/>
-          <w:szCs w:val="24"/>
-        </w:rPr>
-        <w:t>rainydayindex</w:t>
-      </w:r>
-      <w:r>
-        <w:rPr>
-          <w:rFonts w:ascii="Times New Roman" w:hAnsi="Times New Roman" w:cs="Times New Roman"/>
-          <w:sz w:val="24"/>
-          <w:szCs w:val="24"/>
-        </w:rPr>
-        <w:t xml:space="preserve"> variable is then incremented by 1 and the loop repeats.</w:t>
-      </w:r>
-    </w:p>
-    <w:p>
-      <w:pPr>
-        <w:jc w:val="both"/>
-        <w:rPr>
-          <w:rFonts w:ascii="Times New Roman" w:hAnsi="Times New Roman" w:cs="Times New Roman"/>
-          <w:sz w:val="24"/>
-          <w:szCs w:val="24"/>
-        </w:rPr>
-      </w:pPr>
-    </w:p>
-    <w:p>
-      <w:pPr>
-        <w:keepNext/>
-        <w:jc w:val="center"/>
-      </w:pPr>
-      <w:r>
-        <w:rPr>
-          <w:noProof/>
-        </w:rPr>
-        <w:drawing>
-          <wp:inline distT="0" distB="0" distL="0" distR="0" wp14:anchorId="1370F388" wp14:editId="6F3B562F">
-            <wp:extent cx="3248025" cy="1657350"/>
-            <wp:effectExtent l="0" t="0" r="9525" b="0"/>
-            <wp:docPr id="1" name="Picture 1"/>
             <wp:cNvGraphicFramePr>
               <a:graphicFrameLocks xmlns:a="http://schemas.openxmlformats.org/drawingml/2006/main" noChangeAspect="1"/>
             </wp:cNvGraphicFramePr>
@@ -1040,7 +751,7 @@
                   <pic:spPr>
                     <a:xfrm>
                       <a:off x="0" y="0"/>
-                      <a:ext cx="3248025" cy="1657350"/>
+                      <a:ext cx="2914650" cy="2914650"/>
                     </a:xfrm>
                     <a:prstGeom prst="rect">
                       <a:avLst/>
@@ -1059,70 +770,411 @@
         <w:jc w:val="center"/>
         <w:rPr>
           <w:rFonts w:ascii="Times New Roman" w:hAnsi="Times New Roman" w:cs="Times New Roman"/>
-          <w:color w:val="000000"/>
-          <w:sz w:val="28"/>
-          <w:szCs w:val="28"/>
+          <w:b/>
+          <w:bCs/>
+          <w:color w:val="000000"/>
+          <w:sz w:val="24"/>
+          <w:szCs w:val="24"/>
           <w:shd w:val="clear" w:color="auto" w:fill="FFFFFF"/>
         </w:rPr>
       </w:pPr>
       <w:r>
         <w:t xml:space="preserve">Figure </w:t>
       </w:r>
-      <w:fldSimple w:instr=" SEQ Figure \* ARABIC ">
-        <w:r>
-          <w:rPr>
-            <w:noProof/>
-          </w:rPr>
-          <w:t>2</w:t>
-        </w:r>
-      </w:fldSimple>
-      <w:r>
-        <w:t xml:space="preserve"> Rainy days filter </w:t>
-      </w:r>
-      <w:r>
-        <w:t>code</w:t>
-      </w:r>
-    </w:p>
-    <w:p>
-      <w:pPr>
-        <w:jc w:val="both"/>
-        <w:rPr>
-          <w:rFonts w:ascii="Times New Roman" w:hAnsi="Times New Roman" w:cs="Times New Roman"/>
-          <w:b/>
-          <w:bCs/>
-          <w:color w:val="000000"/>
-          <w:sz w:val="24"/>
-          <w:szCs w:val="24"/>
-          <w:shd w:val="clear" w:color="auto" w:fill="FFFFFF"/>
-        </w:rPr>
-      </w:pPr>
-      <w:r>
-        <w:rPr>
-          <w:rFonts w:ascii="Times New Roman" w:hAnsi="Times New Roman" w:cs="Times New Roman"/>
-          <w:b/>
-          <w:bCs/>
-          <w:color w:val="000000"/>
-          <w:sz w:val="24"/>
-          <w:szCs w:val="24"/>
-          <w:shd w:val="clear" w:color="auto" w:fill="FFFFFF"/>
-        </w:rPr>
-        <w:lastRenderedPageBreak/>
-        <w:t>Analysis 1-2: Which days have high evaporation rate?</w:t>
-      </w:r>
-    </w:p>
-    <w:p>
-      <w:pPr>
-        <w:jc w:val="both"/>
-        <w:rPr>
-          <w:rFonts w:ascii="Times New Roman" w:hAnsi="Times New Roman" w:cs="Times New Roman"/>
-          <w:b/>
-          <w:bCs/>
-          <w:color w:val="000000"/>
-          <w:sz w:val="24"/>
-          <w:szCs w:val="24"/>
-          <w:shd w:val="clear" w:color="auto" w:fill="FFFFFF"/>
-        </w:rPr>
-      </w:pPr>
+      <w:r>
+        <w:fldChar w:fldCharType="begin"/>
+      </w:r>
+      <w:r>
+        <w:instrText xml:space="preserve"> SEQ Figure \* ARABIC </w:instrText>
+      </w:r>
+      <w:r>
+        <w:fldChar w:fldCharType="separate"/>
+      </w:r>
+      <w:r>
+        <w:rPr>
+          <w:noProof/>
+        </w:rPr>
+        <w:t>1</w:t>
+      </w:r>
+      <w:r>
+        <w:rPr>
+          <w:noProof/>
+        </w:rPr>
+        <w:fldChar w:fldCharType="end"/>
+      </w:r>
+      <w:r>
+        <w:t xml:space="preserve"> Rainfall </w:t>
+      </w:r>
+      <w:r>
+        <w:t>g</w:t>
+      </w:r>
+      <w:r>
+        <w:t>raph</w:t>
+      </w:r>
+    </w:p>
+    <w:p>
+      <w:pPr>
+        <w:jc w:val="both"/>
+        <w:rPr>
+          <w:rFonts w:ascii="Times New Roman" w:hAnsi="Times New Roman" w:cs="Times New Roman"/>
+          <w:sz w:val="24"/>
+          <w:szCs w:val="24"/>
+        </w:rPr>
+      </w:pPr>
+      <w:r>
+        <w:rPr>
+          <w:rFonts w:ascii="Times New Roman" w:hAnsi="Times New Roman" w:cs="Times New Roman"/>
+          <w:b/>
+          <w:bCs/>
+          <w:color w:val="000000"/>
+          <w:sz w:val="24"/>
+          <w:szCs w:val="24"/>
+          <w:shd w:val="clear" w:color="auto" w:fill="FFFFFF"/>
+        </w:rPr>
+        <w:tab/>
+      </w:r>
+      <w:r>
+        <w:rPr>
+          <w:rFonts w:ascii="Times New Roman" w:hAnsi="Times New Roman" w:cs="Times New Roman"/>
+          <w:color w:val="000000"/>
+          <w:sz w:val="24"/>
+          <w:szCs w:val="24"/>
+          <w:shd w:val="clear" w:color="auto" w:fill="FFFFFF"/>
+        </w:rPr>
+        <w:t xml:space="preserve">The first analysis is to filter out days </w:t>
+      </w:r>
+      <w:r>
+        <w:rPr>
+          <w:rFonts w:ascii="Times New Roman" w:hAnsi="Times New Roman" w:cs="Times New Roman"/>
+          <w:color w:val="000000"/>
+          <w:sz w:val="24"/>
+          <w:szCs w:val="24"/>
+          <w:shd w:val="clear" w:color="auto" w:fill="FFFFFF"/>
+        </w:rPr>
+        <w:t>with zero rainfall</w:t>
+      </w:r>
+      <w:r>
+        <w:rPr>
+          <w:rFonts w:ascii="Times New Roman" w:hAnsi="Times New Roman" w:cs="Times New Roman"/>
+          <w:color w:val="000000"/>
+          <w:sz w:val="24"/>
+          <w:szCs w:val="24"/>
+          <w:shd w:val="clear" w:color="auto" w:fill="FFFFFF"/>
+        </w:rPr>
+        <w:t xml:space="preserve">, because the </w:t>
+      </w:r>
+      <w:r>
+        <w:rPr>
+          <w:rFonts w:ascii="Times New Roman" w:hAnsi="Times New Roman" w:cs="Times New Roman"/>
+          <w:color w:val="000000"/>
+          <w:sz w:val="24"/>
+          <w:szCs w:val="24"/>
+          <w:shd w:val="clear" w:color="auto" w:fill="FFFFFF"/>
+        </w:rPr>
+        <w:t>last thing you want when drying your clothes is for them to be wet again</w:t>
+      </w:r>
+      <w:r>
+        <w:rPr>
+          <w:rFonts w:ascii="Times New Roman" w:hAnsi="Times New Roman" w:cs="Times New Roman"/>
+          <w:color w:val="000000"/>
+          <w:sz w:val="24"/>
+          <w:szCs w:val="24"/>
+          <w:shd w:val="clear" w:color="auto" w:fill="FFFFFF"/>
+        </w:rPr>
+        <w:t xml:space="preserve">. The code below starts with the initialization of a NULL vector with the name </w:t>
+      </w:r>
+      <w:r>
+        <w:rPr>
+          <w:rFonts w:ascii="Times New Roman" w:hAnsi="Times New Roman" w:cs="Times New Roman"/>
+          <w:i/>
+          <w:iCs/>
+          <w:color w:val="000000"/>
+          <w:sz w:val="24"/>
+          <w:szCs w:val="24"/>
+          <w:shd w:val="clear" w:color="auto" w:fill="FFFFFF"/>
+        </w:rPr>
+        <w:t>rainyday</w:t>
+      </w:r>
+      <w:r>
+        <w:rPr>
+          <w:rFonts w:ascii="Times New Roman" w:hAnsi="Times New Roman" w:cs="Times New Roman"/>
+          <w:color w:val="000000"/>
+          <w:sz w:val="24"/>
+          <w:szCs w:val="24"/>
+          <w:shd w:val="clear" w:color="auto" w:fill="FFFFFF"/>
+        </w:rPr>
+        <w:t xml:space="preserve"> which will be used to store the days </w:t>
+      </w:r>
+      <w:r>
+        <w:rPr>
+          <w:rFonts w:ascii="Times New Roman" w:hAnsi="Times New Roman" w:cs="Times New Roman"/>
+          <w:color w:val="000000"/>
+          <w:sz w:val="24"/>
+          <w:szCs w:val="24"/>
+          <w:shd w:val="clear" w:color="auto" w:fill="FFFFFF"/>
+        </w:rPr>
+        <w:t>with zero rainfall</w:t>
+      </w:r>
+      <w:r>
+        <w:rPr>
+          <w:rFonts w:ascii="Times New Roman" w:hAnsi="Times New Roman" w:cs="Times New Roman"/>
+          <w:color w:val="000000"/>
+          <w:sz w:val="24"/>
+          <w:szCs w:val="24"/>
+          <w:shd w:val="clear" w:color="auto" w:fill="FFFFFF"/>
+        </w:rPr>
+        <w:t>.</w:t>
+      </w:r>
+      <w:r>
+        <w:rPr>
+          <w:rFonts w:ascii="Times New Roman" w:hAnsi="Times New Roman" w:cs="Times New Roman"/>
+          <w:color w:val="000000"/>
+          <w:sz w:val="24"/>
+          <w:szCs w:val="24"/>
+          <w:shd w:val="clear" w:color="auto" w:fill="FFFFFF"/>
+        </w:rPr>
+        <w:t xml:space="preserve"> A variable called </w:t>
+      </w:r>
+      <w:r>
+        <w:rPr>
+          <w:rFonts w:ascii="Times New Roman" w:hAnsi="Times New Roman" w:cs="Times New Roman"/>
+          <w:i/>
+          <w:iCs/>
+          <w:color w:val="000000"/>
+          <w:sz w:val="24"/>
+          <w:szCs w:val="24"/>
+          <w:shd w:val="clear" w:color="auto" w:fill="FFFFFF"/>
+        </w:rPr>
+        <w:t>rainydayindex</w:t>
+      </w:r>
+      <w:r>
+        <w:rPr>
+          <w:rFonts w:ascii="Times New Roman" w:hAnsi="Times New Roman" w:cs="Times New Roman"/>
+          <w:color w:val="000000"/>
+          <w:sz w:val="24"/>
+          <w:szCs w:val="24"/>
+          <w:shd w:val="clear" w:color="auto" w:fill="FFFFFF"/>
+        </w:rPr>
+        <w:t xml:space="preserve"> is then assigned a value of 1. A for loop that loops 366 times for each day of the year that contains an if statement then starts. The if statement checks whether the contents of the second column of the </w:t>
+      </w:r>
+      <w:r>
+        <w:rPr>
+          <w:rFonts w:ascii="Times New Roman" w:hAnsi="Times New Roman" w:cs="Times New Roman"/>
+          <w:i/>
+          <w:iCs/>
+          <w:color w:val="000000"/>
+          <w:sz w:val="24"/>
+          <w:szCs w:val="24"/>
+          <w:shd w:val="clear" w:color="auto" w:fill="FFFFFF"/>
+        </w:rPr>
+        <w:t>rainfallframe</w:t>
+      </w:r>
+      <w:r>
+        <w:rPr>
+          <w:rFonts w:ascii="Times New Roman" w:hAnsi="Times New Roman" w:cs="Times New Roman"/>
+          <w:sz w:val="24"/>
+          <w:szCs w:val="24"/>
+        </w:rPr>
+        <w:t xml:space="preserve"> data frame, which is used to store the rainfall data is below 0.2 or not because 0.2 is the lowest value of rainfall. If it is lower than 0.2, that day </w:t>
+      </w:r>
+      <w:r>
+        <w:rPr>
+          <w:rFonts w:ascii="Times New Roman" w:hAnsi="Times New Roman" w:cs="Times New Roman"/>
+          <w:sz w:val="24"/>
+          <w:szCs w:val="24"/>
+        </w:rPr>
+        <w:t>has zero rainfall</w:t>
+      </w:r>
+      <w:r>
+        <w:rPr>
+          <w:rFonts w:ascii="Times New Roman" w:hAnsi="Times New Roman" w:cs="Times New Roman"/>
+          <w:sz w:val="24"/>
+          <w:szCs w:val="24"/>
+        </w:rPr>
+        <w:t xml:space="preserve"> and the value of the counter variable </w:t>
+      </w:r>
+      <w:r>
+        <w:rPr>
+          <w:rFonts w:ascii="Times New Roman" w:hAnsi="Times New Roman" w:cs="Times New Roman"/>
+          <w:i/>
+          <w:iCs/>
+          <w:sz w:val="24"/>
+          <w:szCs w:val="24"/>
+        </w:rPr>
+        <w:t xml:space="preserve">i </w:t>
+      </w:r>
+      <w:r>
+        <w:rPr>
+          <w:rFonts w:ascii="Times New Roman" w:hAnsi="Times New Roman" w:cs="Times New Roman"/>
+          <w:sz w:val="24"/>
+          <w:szCs w:val="24"/>
+        </w:rPr>
+        <w:t xml:space="preserve">is then assigned to the index </w:t>
+      </w:r>
+      <w:r>
+        <w:rPr>
+          <w:rFonts w:ascii="Times New Roman" w:hAnsi="Times New Roman" w:cs="Times New Roman"/>
+          <w:i/>
+          <w:iCs/>
+          <w:sz w:val="24"/>
+          <w:szCs w:val="24"/>
+        </w:rPr>
+        <w:t>rainydayindex</w:t>
+      </w:r>
+      <w:r>
+        <w:rPr>
+          <w:rFonts w:ascii="Times New Roman" w:hAnsi="Times New Roman" w:cs="Times New Roman"/>
+          <w:sz w:val="24"/>
+          <w:szCs w:val="24"/>
+        </w:rPr>
+        <w:t xml:space="preserve"> of the vector </w:t>
+      </w:r>
+      <w:r>
+        <w:rPr>
+          <w:rFonts w:ascii="Times New Roman" w:hAnsi="Times New Roman" w:cs="Times New Roman"/>
+          <w:i/>
+          <w:iCs/>
+          <w:sz w:val="24"/>
+          <w:szCs w:val="24"/>
+        </w:rPr>
+        <w:t>rainyday</w:t>
+      </w:r>
+      <w:r>
+        <w:rPr>
+          <w:rFonts w:ascii="Times New Roman" w:hAnsi="Times New Roman" w:cs="Times New Roman"/>
+          <w:sz w:val="24"/>
+          <w:szCs w:val="24"/>
+        </w:rPr>
+        <w:t xml:space="preserve">. The </w:t>
+      </w:r>
+      <w:r>
+        <w:rPr>
+          <w:rFonts w:ascii="Times New Roman" w:hAnsi="Times New Roman" w:cs="Times New Roman"/>
+          <w:i/>
+          <w:iCs/>
+          <w:sz w:val="24"/>
+          <w:szCs w:val="24"/>
+        </w:rPr>
+        <w:t>rainydayindex</w:t>
+      </w:r>
+      <w:r>
+        <w:rPr>
+          <w:rFonts w:ascii="Times New Roman" w:hAnsi="Times New Roman" w:cs="Times New Roman"/>
+          <w:sz w:val="24"/>
+          <w:szCs w:val="24"/>
+        </w:rPr>
+        <w:t xml:space="preserve"> variable is then incremented by 1 and the loop repeats.</w:t>
+      </w:r>
+      <w:r>
+        <w:rPr>
+          <w:rFonts w:ascii="Times New Roman" w:hAnsi="Times New Roman" w:cs="Times New Roman"/>
+          <w:sz w:val="24"/>
+          <w:szCs w:val="24"/>
+        </w:rPr>
+        <w:t xml:space="preserve"> This algorithm is used multiple times throughout the </w:t>
+      </w:r>
+      <w:proofErr w:type="gramStart"/>
+      <w:r>
+        <w:rPr>
+          <w:rFonts w:ascii="Times New Roman" w:hAnsi="Times New Roman" w:cs="Times New Roman"/>
+          <w:sz w:val="24"/>
+          <w:szCs w:val="24"/>
+        </w:rPr>
+        <w:t>program</w:t>
+      </w:r>
+      <w:proofErr w:type="gramEnd"/>
+      <w:r>
+        <w:rPr>
+          <w:rFonts w:ascii="Times New Roman" w:hAnsi="Times New Roman" w:cs="Times New Roman"/>
+          <w:sz w:val="24"/>
+          <w:szCs w:val="24"/>
+        </w:rPr>
+        <w:t xml:space="preserve"> and we will refer to it as </w:t>
+      </w:r>
+      <w:r>
+        <w:rPr>
+          <w:rFonts w:ascii="Times New Roman" w:hAnsi="Times New Roman" w:cs="Times New Roman"/>
+          <w:i/>
+          <w:iCs/>
+          <w:sz w:val="24"/>
+          <w:szCs w:val="24"/>
+        </w:rPr>
+        <w:t>The Data Frame Crawler Algorithm</w:t>
+      </w:r>
+      <w:r>
+        <w:rPr>
+          <w:rFonts w:ascii="Times New Roman" w:hAnsi="Times New Roman" w:cs="Times New Roman"/>
+          <w:i/>
+          <w:iCs/>
+          <w:sz w:val="24"/>
+          <w:szCs w:val="24"/>
+        </w:rPr>
+        <w:t xml:space="preserve"> </w:t>
+      </w:r>
+      <w:r>
+        <w:rPr>
+          <w:rFonts w:ascii="Times New Roman" w:hAnsi="Times New Roman" w:cs="Times New Roman"/>
+          <w:sz w:val="24"/>
+          <w:szCs w:val="24"/>
+        </w:rPr>
+        <w:t xml:space="preserve">in the next parts of the document </w:t>
+      </w:r>
+      <w:r>
+        <w:rPr>
+          <w:rFonts w:ascii="Times New Roman" w:hAnsi="Times New Roman" w:cs="Times New Roman"/>
+          <w:sz w:val="24"/>
+          <w:szCs w:val="24"/>
+        </w:rPr>
+        <w:t>to reduce repetition.</w:t>
+      </w:r>
+      <w:r>
+        <w:rPr>
+          <w:rFonts w:ascii="Times New Roman" w:hAnsi="Times New Roman" w:cs="Times New Roman"/>
+          <w:sz w:val="24"/>
+          <w:szCs w:val="24"/>
+        </w:rPr>
+        <w:t xml:space="preserve"> </w:t>
+      </w:r>
+      <w:r>
+        <w:rPr>
+          <w:rFonts w:ascii="Times New Roman" w:hAnsi="Times New Roman" w:cs="Times New Roman"/>
+          <w:sz w:val="24"/>
+          <w:szCs w:val="24"/>
+        </w:rPr>
+        <w:t>The algorithm shows that there are 2</w:t>
+      </w:r>
+      <w:r>
+        <w:rPr>
+          <w:rFonts w:ascii="Times New Roman" w:hAnsi="Times New Roman" w:cs="Times New Roman"/>
+          <w:sz w:val="24"/>
+          <w:szCs w:val="24"/>
+        </w:rPr>
+        <w:t>6</w:t>
+      </w:r>
+      <w:r>
+        <w:rPr>
+          <w:rFonts w:ascii="Times New Roman" w:hAnsi="Times New Roman" w:cs="Times New Roman"/>
+          <w:sz w:val="24"/>
+          <w:szCs w:val="24"/>
+        </w:rPr>
+        <w:t xml:space="preserve">4 days with </w:t>
+      </w:r>
+      <w:r>
+        <w:rPr>
+          <w:rFonts w:ascii="Times New Roman" w:hAnsi="Times New Roman" w:cs="Times New Roman"/>
+          <w:sz w:val="24"/>
+          <w:szCs w:val="24"/>
+        </w:rPr>
+        <w:t>zero rainfall</w:t>
+      </w:r>
+      <w:r>
+        <w:rPr>
+          <w:rFonts w:ascii="Times New Roman" w:hAnsi="Times New Roman" w:cs="Times New Roman"/>
+          <w:sz w:val="24"/>
+          <w:szCs w:val="24"/>
+        </w:rPr>
+        <w:t>.</w:t>
+      </w:r>
     </w:p>
     <w:p>
       <w:pPr>
@@ -1134,10 +1186,10 @@
           <w:noProof/>
         </w:rPr>
         <w:drawing>
-          <wp:inline distT="0" distB="0" distL="0" distR="0" wp14:anchorId="73292452" wp14:editId="48B48E06">
-            <wp:extent cx="2914650" cy="2923369"/>
-            <wp:effectExtent l="0" t="0" r="0" b="0"/>
-            <wp:docPr id="3" name="Picture 3"/>
+          <wp:inline distT="0" distB="0" distL="0" distR="0" wp14:anchorId="1370F388" wp14:editId="558E986F">
+            <wp:extent cx="2638425" cy="1346294"/>
+            <wp:effectExtent l="0" t="0" r="0" b="6350"/>
+            <wp:docPr id="1" name="Picture 1"/>
             <wp:cNvGraphicFramePr>
               <a:graphicFrameLocks xmlns:a="http://schemas.openxmlformats.org/drawingml/2006/main" noChangeAspect="1"/>
             </wp:cNvGraphicFramePr>
@@ -1157,7 +1209,7 @@
                   <pic:spPr>
                     <a:xfrm>
                       <a:off x="0" y="0"/>
-                      <a:ext cx="2919267" cy="2928000"/>
+                      <a:ext cx="2675940" cy="1365436"/>
                     </a:xfrm>
                     <a:prstGeom prst="rect">
                       <a:avLst/>
@@ -1174,96 +1226,89 @@
       <w:pPr>
         <w:pStyle w:val="Caption"/>
         <w:jc w:val="center"/>
+        <w:rPr>
+          <w:rFonts w:ascii="Times New Roman" w:hAnsi="Times New Roman" w:cs="Times New Roman"/>
+          <w:color w:val="000000"/>
+          <w:sz w:val="28"/>
+          <w:szCs w:val="28"/>
+          <w:shd w:val="clear" w:color="auto" w:fill="FFFFFF"/>
+        </w:rPr>
       </w:pPr>
       <w:r>
         <w:t xml:space="preserve">Figure </w:t>
       </w:r>
-      <w:fldSimple w:instr=" SEQ Figure \* ARABIC ">
-        <w:r>
-          <w:rPr>
-            <w:noProof/>
-          </w:rPr>
-          <w:t>3</w:t>
-        </w:r>
-      </w:fldSimple>
-      <w:r>
-        <w:t xml:space="preserve"> Evaporation </w:t>
-      </w:r>
-      <w:r>
-        <w:t>g</w:t>
-      </w:r>
-      <w:r>
-        <w:t>raph</w:t>
-      </w:r>
-    </w:p>
-    <w:p>
-      <w:pPr>
-        <w:rPr>
-          <w:rFonts w:ascii="Times New Roman" w:hAnsi="Times New Roman" w:cs="Times New Roman"/>
-          <w:sz w:val="24"/>
-          <w:szCs w:val="24"/>
-        </w:rPr>
-      </w:pPr>
-      <w:r>
-        <w:tab/>
-      </w:r>
-      <w:r>
-        <w:rPr>
-          <w:rFonts w:ascii="Times New Roman" w:hAnsi="Times New Roman" w:cs="Times New Roman"/>
-          <w:sz w:val="24"/>
-          <w:szCs w:val="24"/>
-        </w:rPr>
-        <w:t>The second analysis is to filter out the days that have above average evaporation rate. The higher the evaporation rate, the faster the water on your clothes will evaporate, therefore the faster it will dry. The algorithm used in the code below is the same as the one used in the previous analysis only with the variables’ names changed</w:t>
-      </w:r>
-      <w:r>
-        <w:rPr>
-          <w:rFonts w:ascii="Times New Roman" w:hAnsi="Times New Roman" w:cs="Times New Roman"/>
-          <w:sz w:val="24"/>
-          <w:szCs w:val="24"/>
-        </w:rPr>
-        <w:t xml:space="preserve"> with the only addition being the way the filter value is obtained. As opposed to it being 0.2 due to 0.2 being the lowest value of rainfall. The value that is used to filter out the days based on evaporation rate is the average rate of evaporation which is </w:t>
-      </w:r>
-      <w:proofErr w:type="gramStart"/>
-      <w:r>
-        <w:rPr>
-          <w:rFonts w:ascii="Times New Roman" w:hAnsi="Times New Roman" w:cs="Times New Roman"/>
-          <w:sz w:val="24"/>
-          <w:szCs w:val="24"/>
-        </w:rPr>
-        <w:t>4.</w:t>
-      </w:r>
-      <w:r>
-        <w:rPr>
-          <w:rFonts w:ascii="Times New Roman" w:hAnsi="Times New Roman" w:cs="Times New Roman"/>
-          <w:sz w:val="24"/>
-          <w:szCs w:val="24"/>
-        </w:rPr>
-        <w:t>5</w:t>
-      </w:r>
-      <w:r>
-        <w:rPr>
-          <w:rFonts w:ascii="Times New Roman" w:hAnsi="Times New Roman" w:cs="Times New Roman"/>
-          <w:sz w:val="24"/>
-          <w:szCs w:val="24"/>
-        </w:rPr>
-        <w:t>;</w:t>
-      </w:r>
-      <w:proofErr w:type="gramEnd"/>
-      <w:r>
-        <w:rPr>
-          <w:rFonts w:ascii="Times New Roman" w:hAnsi="Times New Roman" w:cs="Times New Roman"/>
-          <w:sz w:val="24"/>
-          <w:szCs w:val="24"/>
-        </w:rPr>
-        <w:t xml:space="preserve"> which has been rounded down to a 4.</w:t>
-      </w:r>
-    </w:p>
-    <w:p>
-      <w:pPr>
-        <w:rPr>
-          <w:rFonts w:ascii="Times New Roman" w:hAnsi="Times New Roman" w:cs="Times New Roman"/>
-          <w:sz w:val="24"/>
-          <w:szCs w:val="24"/>
+      <w:r>
+        <w:fldChar w:fldCharType="begin"/>
+      </w:r>
+      <w:r>
+        <w:instrText xml:space="preserve"> SEQ Figure \* ARABIC </w:instrText>
+      </w:r>
+      <w:r>
+        <w:fldChar w:fldCharType="separate"/>
+      </w:r>
+      <w:r>
+        <w:rPr>
+          <w:noProof/>
+        </w:rPr>
+        <w:t>2</w:t>
+      </w:r>
+      <w:r>
+        <w:rPr>
+          <w:noProof/>
+        </w:rPr>
+        <w:fldChar w:fldCharType="end"/>
+      </w:r>
+      <w:r>
+        <w:t xml:space="preserve"> </w:t>
+      </w:r>
+      <w:r>
+        <w:t>Zero rainfall</w:t>
+      </w:r>
+      <w:r>
+        <w:t xml:space="preserve"> filter </w:t>
+      </w:r>
+      <w:r>
+        <w:t>code</w:t>
+      </w:r>
+    </w:p>
+    <w:p>
+      <w:pPr>
+        <w:jc w:val="both"/>
+        <w:rPr>
+          <w:rFonts w:ascii="Times New Roman" w:hAnsi="Times New Roman" w:cs="Times New Roman"/>
+          <w:b/>
+          <w:bCs/>
+          <w:color w:val="000000"/>
+          <w:sz w:val="24"/>
+          <w:szCs w:val="24"/>
+          <w:shd w:val="clear" w:color="auto" w:fill="FFFFFF"/>
+        </w:rPr>
+      </w:pPr>
+      <w:r>
+        <w:rPr>
+          <w:rFonts w:ascii="Times New Roman" w:hAnsi="Times New Roman" w:cs="Times New Roman"/>
+          <w:b/>
+          <w:bCs/>
+          <w:color w:val="000000"/>
+          <w:sz w:val="24"/>
+          <w:szCs w:val="24"/>
+          <w:shd w:val="clear" w:color="auto" w:fill="FFFFFF"/>
+        </w:rPr>
+        <w:lastRenderedPageBreak/>
+        <w:t>Analysis 1-2: Which days have high evaporation rate?</w:t>
+      </w:r>
+    </w:p>
+    <w:p>
+      <w:pPr>
+        <w:jc w:val="both"/>
+        <w:rPr>
+          <w:rFonts w:ascii="Times New Roman" w:hAnsi="Times New Roman" w:cs="Times New Roman"/>
+          <w:b/>
+          <w:bCs/>
+          <w:color w:val="000000"/>
+          <w:sz w:val="24"/>
+          <w:szCs w:val="24"/>
+          <w:shd w:val="clear" w:color="auto" w:fill="FFFFFF"/>
         </w:rPr>
       </w:pPr>
     </w:p>
@@ -1277,10 +1322,10 @@
           <w:noProof/>
         </w:rPr>
         <w:drawing>
-          <wp:inline distT="0" distB="0" distL="0" distR="0" wp14:anchorId="350C456C" wp14:editId="1A568FE8">
-            <wp:extent cx="3876675" cy="2190855"/>
+          <wp:inline distT="0" distB="0" distL="0" distR="0" wp14:anchorId="73292452" wp14:editId="48B48E06">
+            <wp:extent cx="2914650" cy="2923369"/>
             <wp:effectExtent l="0" t="0" r="0" b="0"/>
-            <wp:docPr id="4" name="Picture 4"/>
+            <wp:docPr id="3" name="Picture 3"/>
             <wp:cNvGraphicFramePr>
               <a:graphicFrameLocks xmlns:a="http://schemas.openxmlformats.org/drawingml/2006/main" noChangeAspect="1"/>
             </wp:cNvGraphicFramePr>
@@ -1300,7 +1345,7 @@
                   <pic:spPr>
                     <a:xfrm>
                       <a:off x="0" y="0"/>
-                      <a:ext cx="3906669" cy="2207806"/>
+                      <a:ext cx="2919267" cy="2928000"/>
                     </a:xfrm>
                     <a:prstGeom prst="rect">
                       <a:avLst/>
@@ -1321,68 +1366,235 @@
       <w:r>
         <w:t xml:space="preserve">Figure </w:t>
       </w:r>
-      <w:fldSimple w:instr=" SEQ Figure \* ARABIC ">
-        <w:r>
-          <w:rPr>
-            <w:noProof/>
-          </w:rPr>
-          <w:t>4</w:t>
-        </w:r>
-      </w:fldSimple>
+      <w:r>
+        <w:fldChar w:fldCharType="begin"/>
+      </w:r>
+      <w:r>
+        <w:instrText xml:space="preserve"> SEQ Figure \* ARABIC </w:instrText>
+      </w:r>
+      <w:r>
+        <w:fldChar w:fldCharType="separate"/>
+      </w:r>
+      <w:r>
+        <w:rPr>
+          <w:noProof/>
+        </w:rPr>
+        <w:t>3</w:t>
+      </w:r>
+      <w:r>
+        <w:rPr>
+          <w:noProof/>
+        </w:rPr>
+        <w:fldChar w:fldCharType="end"/>
+      </w:r>
       <w:r>
         <w:t xml:space="preserve"> Evaporation </w:t>
       </w:r>
-      <w:proofErr w:type="gramStart"/>
-      <w:r>
-        <w:t>mean</w:t>
-      </w:r>
-      <w:proofErr w:type="gramEnd"/>
-      <w:r>
-        <w:t xml:space="preserve"> and filter code</w:t>
-      </w:r>
-    </w:p>
-    <w:p>
-      <w:pPr>
-        <w:rPr>
-          <w:rFonts w:ascii="Times New Roman" w:hAnsi="Times New Roman" w:cs="Times New Roman"/>
-          <w:b/>
-          <w:bCs/>
-          <w:sz w:val="24"/>
-          <w:szCs w:val="24"/>
-        </w:rPr>
-      </w:pPr>
-      <w:r>
-        <w:rPr>
-          <w:rFonts w:ascii="Times New Roman" w:hAnsi="Times New Roman" w:cs="Times New Roman"/>
-          <w:b/>
-          <w:bCs/>
-          <w:sz w:val="24"/>
-          <w:szCs w:val="24"/>
-        </w:rPr>
-        <w:lastRenderedPageBreak/>
-        <w:t>Analysis 1-3: Which days have above average sunshine</w:t>
-      </w:r>
-      <w:r>
-        <w:rPr>
-          <w:rFonts w:ascii="Times New Roman" w:hAnsi="Times New Roman" w:cs="Times New Roman"/>
-          <w:b/>
-          <w:bCs/>
-          <w:sz w:val="24"/>
-          <w:szCs w:val="24"/>
-        </w:rPr>
-        <w:t>?</w:t>
-      </w:r>
-    </w:p>
-    <w:p>
-      <w:pPr>
-        <w:rPr>
-          <w:rFonts w:ascii="Times New Roman" w:hAnsi="Times New Roman" w:cs="Times New Roman"/>
-          <w:b/>
-          <w:bCs/>
-          <w:sz w:val="24"/>
-          <w:szCs w:val="24"/>
-        </w:rPr>
-      </w:pPr>
+      <w:r>
+        <w:t>g</w:t>
+      </w:r>
+      <w:r>
+        <w:t>raph</w:t>
+      </w:r>
+    </w:p>
+    <w:p>
+      <w:pPr>
+        <w:jc w:val="both"/>
+        <w:rPr>
+          <w:rFonts w:ascii="Times New Roman" w:hAnsi="Times New Roman" w:cs="Times New Roman"/>
+          <w:sz w:val="24"/>
+          <w:szCs w:val="24"/>
+        </w:rPr>
+      </w:pPr>
+      <w:r>
+        <w:tab/>
+      </w:r>
+      <w:r>
+        <w:rPr>
+          <w:rFonts w:ascii="Times New Roman" w:hAnsi="Times New Roman" w:cs="Times New Roman"/>
+          <w:sz w:val="24"/>
+          <w:szCs w:val="24"/>
+        </w:rPr>
+        <w:t>The second analysis is to filter out the days that have above average evaporation rate. The higher the evaporation rate, the faster the water on your clothes will evaporate, therefore the faster it will dry. The algorithm used in the</w:t>
+      </w:r>
+      <w:r>
+        <w:rPr>
+          <w:rFonts w:ascii="Times New Roman" w:hAnsi="Times New Roman" w:cs="Times New Roman"/>
+          <w:sz w:val="24"/>
+          <w:szCs w:val="24"/>
+        </w:rPr>
+        <w:t xml:space="preserve"> code below is the </w:t>
+      </w:r>
+      <w:r>
+        <w:rPr>
+          <w:rFonts w:ascii="Times New Roman" w:hAnsi="Times New Roman" w:cs="Times New Roman"/>
+          <w:sz w:val="24"/>
+          <w:szCs w:val="24"/>
+        </w:rPr>
+        <w:t>data frame</w:t>
+      </w:r>
+      <w:r>
+        <w:rPr>
+          <w:rFonts w:ascii="Times New Roman" w:hAnsi="Times New Roman" w:cs="Times New Roman"/>
+          <w:sz w:val="24"/>
+          <w:szCs w:val="24"/>
+        </w:rPr>
+        <w:t xml:space="preserve"> crawler algorithm which is the same one used in the previous analysis. With the difference being the data that is fed to the algorithm and the value that is used to filter out days. In this analysis, we need to find the days with high evaporation, as a bottom line for the filter, the average evaporation rate has been used. The average evaporation rate is obtained by using the </w:t>
+      </w:r>
+      <w:r>
+        <w:rPr>
+          <w:rFonts w:ascii="Times New Roman" w:hAnsi="Times New Roman" w:cs="Times New Roman"/>
+          <w:i/>
+          <w:iCs/>
+          <w:sz w:val="24"/>
+          <w:szCs w:val="24"/>
+        </w:rPr>
+        <w:t>mean()</w:t>
+      </w:r>
+      <w:r>
+        <w:rPr>
+          <w:rFonts w:ascii="Times New Roman" w:hAnsi="Times New Roman" w:cs="Times New Roman"/>
+          <w:sz w:val="24"/>
+          <w:szCs w:val="24"/>
+        </w:rPr>
+        <w:t xml:space="preserve"> function which returns the average of the argument used in the form of a float. To use it as an integer, the </w:t>
+      </w:r>
+      <w:r>
+        <w:rPr>
+          <w:rFonts w:ascii="Times New Roman" w:hAnsi="Times New Roman" w:cs="Times New Roman"/>
+          <w:i/>
+          <w:iCs/>
+          <w:sz w:val="24"/>
+          <w:szCs w:val="24"/>
+        </w:rPr>
+        <w:t>round()</w:t>
+      </w:r>
+      <w:r>
+        <w:rPr>
+          <w:rFonts w:ascii="Times New Roman" w:hAnsi="Times New Roman" w:cs="Times New Roman"/>
+          <w:sz w:val="24"/>
+          <w:szCs w:val="24"/>
+        </w:rPr>
+        <w:t xml:space="preserve"> function is then used which returns a rounded version of the argument. This rounded value is then assigned to the </w:t>
+      </w:r>
+      <w:proofErr w:type="spellStart"/>
+      <w:r>
+        <w:rPr>
+          <w:rFonts w:ascii="Times New Roman" w:hAnsi="Times New Roman" w:cs="Times New Roman"/>
+          <w:i/>
+          <w:iCs/>
+          <w:sz w:val="24"/>
+          <w:szCs w:val="24"/>
+        </w:rPr>
+        <w:t>evameanr</w:t>
+      </w:r>
+      <w:proofErr w:type="spellEnd"/>
+      <w:r>
+        <w:rPr>
+          <w:rFonts w:ascii="Times New Roman" w:hAnsi="Times New Roman" w:cs="Times New Roman"/>
+          <w:sz w:val="24"/>
+          <w:szCs w:val="24"/>
+        </w:rPr>
+        <w:t xml:space="preserve"> variable as an integer using the </w:t>
+      </w:r>
+      <w:proofErr w:type="spellStart"/>
+      <w:r>
+        <w:rPr>
+          <w:rFonts w:ascii="Times New Roman" w:hAnsi="Times New Roman" w:cs="Times New Roman"/>
+          <w:i/>
+          <w:iCs/>
+          <w:sz w:val="24"/>
+          <w:szCs w:val="24"/>
+        </w:rPr>
+        <w:t>as.integer</w:t>
+      </w:r>
+      <w:proofErr w:type="spellEnd"/>
+      <w:r>
+        <w:rPr>
+          <w:rFonts w:ascii="Times New Roman" w:hAnsi="Times New Roman" w:cs="Times New Roman"/>
+          <w:i/>
+          <w:iCs/>
+          <w:sz w:val="24"/>
+          <w:szCs w:val="24"/>
+        </w:rPr>
+        <w:t>()</w:t>
+      </w:r>
+      <w:r>
+        <w:rPr>
+          <w:rFonts w:ascii="Times New Roman" w:hAnsi="Times New Roman" w:cs="Times New Roman"/>
+          <w:sz w:val="24"/>
+          <w:szCs w:val="24"/>
+        </w:rPr>
+        <w:t xml:space="preserve"> function. The </w:t>
+      </w:r>
+      <w:proofErr w:type="spellStart"/>
+      <w:r>
+        <w:rPr>
+          <w:rFonts w:ascii="Times New Roman" w:hAnsi="Times New Roman" w:cs="Times New Roman"/>
+          <w:i/>
+          <w:iCs/>
+          <w:sz w:val="24"/>
+          <w:szCs w:val="24"/>
+        </w:rPr>
+        <w:t>evadayindex</w:t>
+      </w:r>
+      <w:proofErr w:type="spellEnd"/>
+      <w:r>
+        <w:rPr>
+          <w:rFonts w:ascii="Times New Roman" w:hAnsi="Times New Roman" w:cs="Times New Roman"/>
+          <w:sz w:val="24"/>
+          <w:szCs w:val="24"/>
+        </w:rPr>
+        <w:t xml:space="preserve"> is then printed at the end to display the days where the evaporation rate is above average.</w:t>
+      </w:r>
+      <w:r>
+        <w:rPr>
+          <w:rFonts w:ascii="Times New Roman" w:hAnsi="Times New Roman" w:cs="Times New Roman"/>
+          <w:sz w:val="24"/>
+          <w:szCs w:val="24"/>
+        </w:rPr>
+        <w:t xml:space="preserve"> </w:t>
+      </w:r>
+      <w:r>
+        <w:rPr>
+          <w:rFonts w:ascii="Times New Roman" w:hAnsi="Times New Roman" w:cs="Times New Roman"/>
+          <w:sz w:val="24"/>
+          <w:szCs w:val="24"/>
+        </w:rPr>
+        <w:t xml:space="preserve">The algorithm shows that there are </w:t>
+      </w:r>
+      <w:r>
+        <w:rPr>
+          <w:rFonts w:ascii="Times New Roman" w:hAnsi="Times New Roman" w:cs="Times New Roman"/>
+          <w:sz w:val="24"/>
+          <w:szCs w:val="24"/>
+        </w:rPr>
+        <w:t>147</w:t>
+      </w:r>
+      <w:r>
+        <w:rPr>
+          <w:rFonts w:ascii="Times New Roman" w:hAnsi="Times New Roman" w:cs="Times New Roman"/>
+          <w:sz w:val="24"/>
+          <w:szCs w:val="24"/>
+        </w:rPr>
+        <w:t xml:space="preserve"> days with above average </w:t>
+      </w:r>
+      <w:r>
+        <w:rPr>
+          <w:rFonts w:ascii="Times New Roman" w:hAnsi="Times New Roman" w:cs="Times New Roman"/>
+          <w:sz w:val="24"/>
+          <w:szCs w:val="24"/>
+        </w:rPr>
+        <w:t>evaporation</w:t>
+      </w:r>
+      <w:r>
+        <w:rPr>
+          <w:rFonts w:ascii="Times New Roman" w:hAnsi="Times New Roman" w:cs="Times New Roman"/>
+          <w:sz w:val="24"/>
+          <w:szCs w:val="24"/>
+        </w:rPr>
+        <w:t>.</w:t>
+      </w:r>
     </w:p>
     <w:p>
       <w:pPr>
@@ -1394,10 +1606,10 @@
           <w:noProof/>
         </w:rPr>
         <w:drawing>
-          <wp:inline distT="0" distB="0" distL="0" distR="0" wp14:anchorId="4C6D7EA0" wp14:editId="2BF688E0">
-            <wp:extent cx="3686175" cy="3648368"/>
-            <wp:effectExtent l="0" t="0" r="0" b="9525"/>
-            <wp:docPr id="5" name="Picture 5"/>
+          <wp:inline distT="0" distB="0" distL="0" distR="0" wp14:anchorId="2DB9AD14" wp14:editId="1C1A689B">
+            <wp:extent cx="3590925" cy="1641621"/>
+            <wp:effectExtent l="0" t="0" r="0" b="0"/>
+            <wp:docPr id="6" name="Picture 6"/>
             <wp:cNvGraphicFramePr>
               <a:graphicFrameLocks xmlns:a="http://schemas.openxmlformats.org/drawingml/2006/main" noChangeAspect="1"/>
             </wp:cNvGraphicFramePr>
@@ -1417,7 +1629,7 @@
                   <pic:spPr>
                     <a:xfrm>
                       <a:off x="0" y="0"/>
-                      <a:ext cx="3689956" cy="3652110"/>
+                      <a:ext cx="3614718" cy="1652498"/>
                     </a:xfrm>
                     <a:prstGeom prst="rect">
                       <a:avLst/>
@@ -1434,6 +1646,11 @@
       <w:pPr>
         <w:pStyle w:val="Caption"/>
         <w:jc w:val="center"/>
+        <w:rPr>
+          <w:rFonts w:ascii="Times New Roman" w:hAnsi="Times New Roman" w:cs="Times New Roman"/>
+          <w:sz w:val="24"/>
+          <w:szCs w:val="24"/>
+        </w:rPr>
       </w:pPr>
       <w:r>
         <w:t xml:space="preserve">Figure </w:t>
@@ -1443,35 +1660,68 @@
           <w:rPr>
             <w:noProof/>
           </w:rPr>
-          <w:t>5</w:t>
+          <w:t>4</w:t>
         </w:r>
       </w:fldSimple>
       <w:r>
-        <w:t xml:space="preserve"> Sunshine graph</w:t>
-      </w:r>
-    </w:p>
-    <w:p>
-      <w:pPr>
-        <w:rPr>
-          <w:rFonts w:ascii="Times New Roman" w:hAnsi="Times New Roman" w:cs="Times New Roman"/>
-          <w:sz w:val="24"/>
-          <w:szCs w:val="24"/>
-        </w:rPr>
-      </w:pPr>
-      <w:r>
-        <w:rPr>
-          <w:rFonts w:ascii="Times New Roman" w:hAnsi="Times New Roman" w:cs="Times New Roman"/>
-          <w:sz w:val="24"/>
-          <w:szCs w:val="24"/>
-        </w:rPr>
-        <w:tab/>
-        <w:t>The whole activity of drying clothes naturally, is only possible due to the energy carried by sunlight. Therefore, the third analysis is to filter out days with above average sunshine. The algorithm used is the same as the evaporation algorithm in Analysis 1-2. With only variables’ names being changed.</w:t>
-      </w:r>
-    </w:p>
-    <w:p>
-      <w:pPr>
-        <w:rPr>
-          <w:rFonts w:ascii="Times New Roman" w:hAnsi="Times New Roman" w:cs="Times New Roman"/>
+        <w:t xml:space="preserve"> Evaporation </w:t>
+      </w:r>
+      <w:proofErr w:type="gramStart"/>
+      <w:r>
+        <w:t>mean</w:t>
+      </w:r>
+      <w:proofErr w:type="gramEnd"/>
+      <w:r>
+        <w:t xml:space="preserve"> </w:t>
+      </w:r>
+      <w:r>
+        <w:t xml:space="preserve">and filter </w:t>
+      </w:r>
+      <w:r>
+        <w:t xml:space="preserve"> </w:t>
+      </w:r>
+      <w:r>
+        <w:t>code.</w:t>
+      </w:r>
+    </w:p>
+    <w:p>
+      <w:pPr>
+        <w:rPr>
+          <w:rFonts w:ascii="Times New Roman" w:hAnsi="Times New Roman" w:cs="Times New Roman"/>
+          <w:b/>
+          <w:bCs/>
+          <w:sz w:val="24"/>
+          <w:szCs w:val="24"/>
+        </w:rPr>
+      </w:pPr>
+      <w:r>
+        <w:rPr>
+          <w:rFonts w:ascii="Times New Roman" w:hAnsi="Times New Roman" w:cs="Times New Roman"/>
+          <w:b/>
+          <w:bCs/>
+          <w:sz w:val="24"/>
+          <w:szCs w:val="24"/>
+        </w:rPr>
+        <w:lastRenderedPageBreak/>
+        <w:t>Analysis 1-3: Which days have above average sunshine</w:t>
+      </w:r>
+      <w:r>
+        <w:rPr>
+          <w:rFonts w:ascii="Times New Roman" w:hAnsi="Times New Roman" w:cs="Times New Roman"/>
+          <w:b/>
+          <w:bCs/>
+          <w:sz w:val="24"/>
+          <w:szCs w:val="24"/>
+        </w:rPr>
+        <w:t>?</w:t>
+      </w:r>
+    </w:p>
+    <w:p>
+      <w:pPr>
+        <w:rPr>
+          <w:rFonts w:ascii="Times New Roman" w:hAnsi="Times New Roman" w:cs="Times New Roman"/>
+          <w:b/>
+          <w:bCs/>
           <w:sz w:val="24"/>
           <w:szCs w:val="24"/>
         </w:rPr>
@@ -1487,10 +1737,10 @@
           <w:noProof/>
         </w:rPr>
         <w:drawing>
-          <wp:inline distT="0" distB="0" distL="0" distR="0" wp14:anchorId="585FC11E" wp14:editId="2AE9EBF5">
-            <wp:extent cx="3372770" cy="2171700"/>
-            <wp:effectExtent l="0" t="0" r="5715" b="0"/>
-            <wp:docPr id="7" name="Picture 7"/>
+          <wp:inline distT="0" distB="0" distL="0" distR="0" wp14:anchorId="4C6D7EA0" wp14:editId="2BF688E0">
+            <wp:extent cx="3686175" cy="3648368"/>
+            <wp:effectExtent l="0" t="0" r="0" b="9525"/>
+            <wp:docPr id="5" name="Picture 5"/>
             <wp:cNvGraphicFramePr>
               <a:graphicFrameLocks xmlns:a="http://schemas.openxmlformats.org/drawingml/2006/main" noChangeAspect="1"/>
             </wp:cNvGraphicFramePr>
@@ -1510,7 +1760,7 @@
                   <pic:spPr>
                     <a:xfrm>
                       <a:off x="0" y="0"/>
-                      <a:ext cx="3372770" cy="2171700"/>
+                      <a:ext cx="3689956" cy="3652110"/>
                     </a:xfrm>
                     <a:prstGeom prst="rect">
                       <a:avLst/>
@@ -1531,84 +1781,432 @@
       <w:r>
         <w:t xml:space="preserve">Figure </w:t>
       </w:r>
+      <w:r>
+        <w:fldChar w:fldCharType="begin"/>
+      </w:r>
+      <w:r>
+        <w:instrText xml:space="preserve"> SEQ Figure \* ARABIC </w:instrText>
+      </w:r>
+      <w:r>
+        <w:fldChar w:fldCharType="separate"/>
+      </w:r>
+      <w:r>
+        <w:rPr>
+          <w:noProof/>
+        </w:rPr>
+        <w:t>5</w:t>
+      </w:r>
+      <w:r>
+        <w:rPr>
+          <w:noProof/>
+        </w:rPr>
+        <w:fldChar w:fldCharType="end"/>
+      </w:r>
+      <w:r>
+        <w:t xml:space="preserve"> Sunshine graph</w:t>
+      </w:r>
+    </w:p>
+    <w:p>
+      <w:pPr>
+        <w:rPr>
+          <w:rFonts w:ascii="Times New Roman" w:hAnsi="Times New Roman" w:cs="Times New Roman"/>
+          <w:sz w:val="24"/>
+          <w:szCs w:val="24"/>
+        </w:rPr>
+      </w:pPr>
+      <w:r>
+        <w:rPr>
+          <w:rFonts w:ascii="Times New Roman" w:hAnsi="Times New Roman" w:cs="Times New Roman"/>
+          <w:sz w:val="24"/>
+          <w:szCs w:val="24"/>
+        </w:rPr>
+        <w:tab/>
+        <w:t xml:space="preserve">The whole activity of drying clothes naturally, is only possible due to the energy carried by sunlight. Therefore, the third analysis is to filter out days with above average sunshine. </w:t>
+      </w:r>
+      <w:r>
+        <w:rPr>
+          <w:rFonts w:ascii="Times New Roman" w:hAnsi="Times New Roman" w:cs="Times New Roman"/>
+          <w:sz w:val="24"/>
+          <w:szCs w:val="24"/>
+        </w:rPr>
+        <w:t xml:space="preserve">Once again, we used the same data frame crawler algorithm to find the days with above average sunshine. </w:t>
+      </w:r>
+      <w:r>
+        <w:rPr>
+          <w:rFonts w:ascii="Times New Roman" w:hAnsi="Times New Roman" w:cs="Times New Roman"/>
+          <w:sz w:val="24"/>
+          <w:szCs w:val="24"/>
+        </w:rPr>
+        <w:t>The code that finds the days with above average sunshine is the same as the one used in Analysis 1-2 with only the variable changes.</w:t>
+      </w:r>
+      <w:r>
+        <w:rPr>
+          <w:rFonts w:ascii="Times New Roman" w:hAnsi="Times New Roman" w:cs="Times New Roman"/>
+          <w:sz w:val="24"/>
+          <w:szCs w:val="24"/>
+        </w:rPr>
+        <w:t xml:space="preserve"> The algorithm shows that there are 214 days with above average sunshine.</w:t>
+      </w:r>
+    </w:p>
+    <w:p>
+      <w:pPr>
+        <w:keepNext/>
+        <w:jc w:val="center"/>
+      </w:pPr>
+      <w:r>
+        <w:rPr>
+          <w:noProof/>
+        </w:rPr>
+        <w:drawing>
+          <wp:inline distT="0" distB="0" distL="0" distR="0" wp14:anchorId="730EF614" wp14:editId="5DB05D6D">
+            <wp:extent cx="4178499" cy="2095500"/>
+            <wp:effectExtent l="0" t="0" r="0" b="0"/>
+            <wp:docPr id="8" name="Picture 8"/>
+            <wp:cNvGraphicFramePr>
+              <a:graphicFrameLocks xmlns:a="http://schemas.openxmlformats.org/drawingml/2006/main" noChangeAspect="1"/>
+            </wp:cNvGraphicFramePr>
+            <a:graphic xmlns:a="http://schemas.openxmlformats.org/drawingml/2006/main">
+              <a:graphicData uri="http://schemas.openxmlformats.org/drawingml/2006/picture">
+                <pic:pic xmlns:pic="http://schemas.openxmlformats.org/drawingml/2006/picture">
+                  <pic:nvPicPr>
+                    <pic:cNvPr id="1" name=""/>
+                    <pic:cNvPicPr/>
+                  </pic:nvPicPr>
+                  <pic:blipFill>
+                    <a:blip r:embed="rId11"/>
+                    <a:stretch>
+                      <a:fillRect/>
+                    </a:stretch>
+                  </pic:blipFill>
+                  <pic:spPr>
+                    <a:xfrm>
+                      <a:off x="0" y="0"/>
+                      <a:ext cx="4196480" cy="2104517"/>
+                    </a:xfrm>
+                    <a:prstGeom prst="rect">
+                      <a:avLst/>
+                    </a:prstGeom>
+                  </pic:spPr>
+                </pic:pic>
+              </a:graphicData>
+            </a:graphic>
+          </wp:inline>
+        </w:drawing>
+      </w:r>
+    </w:p>
+    <w:p>
+      <w:pPr>
+        <w:pStyle w:val="Caption"/>
+        <w:jc w:val="center"/>
+      </w:pPr>
+      <w:r>
+        <w:t xml:space="preserve">Figure </w:t>
+      </w:r>
+      <w:r>
+        <w:fldChar w:fldCharType="begin"/>
+      </w:r>
+      <w:r>
+        <w:instrText xml:space="preserve"> SEQ Figure \* ARABIC </w:instrText>
+      </w:r>
+      <w:r>
+        <w:fldChar w:fldCharType="separate"/>
+      </w:r>
+      <w:r>
+        <w:rPr>
+          <w:noProof/>
+        </w:rPr>
+        <w:t>6</w:t>
+      </w:r>
+      <w:r>
+        <w:rPr>
+          <w:noProof/>
+        </w:rPr>
+        <w:fldChar w:fldCharType="end"/>
+      </w:r>
+      <w:r>
+        <w:t xml:space="preserve"> Sunshine mean and filter</w:t>
+      </w:r>
+      <w:r>
+        <w:t xml:space="preserve"> code</w:t>
+      </w:r>
+    </w:p>
+    <w:p>
+      <w:pPr>
+        <w:rPr>
+          <w:rFonts w:ascii="Times New Roman" w:hAnsi="Times New Roman" w:cs="Times New Roman"/>
+          <w:b/>
+          <w:bCs/>
+          <w:sz w:val="24"/>
+          <w:szCs w:val="24"/>
+        </w:rPr>
+      </w:pPr>
+      <w:r>
+        <w:rPr>
+          <w:rFonts w:ascii="Times New Roman" w:hAnsi="Times New Roman" w:cs="Times New Roman"/>
+          <w:b/>
+          <w:bCs/>
+          <w:sz w:val="24"/>
+          <w:szCs w:val="24"/>
+        </w:rPr>
+        <w:lastRenderedPageBreak/>
+        <w:t>Question 1:</w:t>
+      </w:r>
+      <w:r>
+        <w:rPr>
+          <w:rFonts w:ascii="Times New Roman" w:hAnsi="Times New Roman" w:cs="Times New Roman"/>
+          <w:b/>
+          <w:bCs/>
+          <w:sz w:val="24"/>
+          <w:szCs w:val="24"/>
+        </w:rPr>
+        <w:t xml:space="preserve"> Results</w:t>
+      </w:r>
+    </w:p>
+    <w:p>
+      <w:pPr>
+        <w:rPr>
+          <w:rFonts w:ascii="Times New Roman" w:hAnsi="Times New Roman" w:cs="Times New Roman"/>
+          <w:sz w:val="24"/>
+          <w:szCs w:val="24"/>
+        </w:rPr>
+      </w:pPr>
+      <w:r>
+        <w:rPr>
+          <w:rFonts w:ascii="Times New Roman" w:hAnsi="Times New Roman" w:cs="Times New Roman"/>
+          <w:sz w:val="24"/>
+          <w:szCs w:val="24"/>
+        </w:rPr>
+        <w:tab/>
+        <w:t xml:space="preserve">By using the three </w:t>
+      </w:r>
+      <w:proofErr w:type="gramStart"/>
+      <w:r>
+        <w:rPr>
+          <w:rFonts w:ascii="Times New Roman" w:hAnsi="Times New Roman" w:cs="Times New Roman"/>
+          <w:sz w:val="24"/>
+          <w:szCs w:val="24"/>
+        </w:rPr>
+        <w:t>aforementioned analysis</w:t>
+      </w:r>
+      <w:proofErr w:type="gramEnd"/>
+      <w:r>
+        <w:rPr>
+          <w:rFonts w:ascii="Times New Roman" w:hAnsi="Times New Roman" w:cs="Times New Roman"/>
+          <w:sz w:val="24"/>
+          <w:szCs w:val="24"/>
+        </w:rPr>
+        <w:t xml:space="preserve"> methods, it has been found that there are 264 days that do not rain, 1</w:t>
+      </w:r>
+      <w:r>
+        <w:rPr>
+          <w:rFonts w:ascii="Times New Roman" w:hAnsi="Times New Roman" w:cs="Times New Roman"/>
+          <w:sz w:val="24"/>
+          <w:szCs w:val="24"/>
+        </w:rPr>
+        <w:t>47</w:t>
+      </w:r>
+      <w:r>
+        <w:rPr>
+          <w:rFonts w:ascii="Times New Roman" w:hAnsi="Times New Roman" w:cs="Times New Roman"/>
+          <w:sz w:val="24"/>
+          <w:szCs w:val="24"/>
+        </w:rPr>
+        <w:t xml:space="preserve"> days with above average evaporation rate (</w:t>
+      </w:r>
+      <w:r>
+        <w:rPr>
+          <w:rFonts w:ascii="Times New Roman" w:hAnsi="Times New Roman" w:cs="Times New Roman"/>
+          <w:sz w:val="24"/>
+          <w:szCs w:val="24"/>
+        </w:rPr>
+        <w:t>5</w:t>
+      </w:r>
+      <w:r>
+        <w:rPr>
+          <w:rFonts w:ascii="Times New Roman" w:hAnsi="Times New Roman" w:cs="Times New Roman"/>
+          <w:sz w:val="24"/>
+          <w:szCs w:val="24"/>
+        </w:rPr>
+        <w:t>), and 214 days with above average sunshine (8).</w:t>
+      </w:r>
+      <w:r>
+        <w:rPr>
+          <w:rFonts w:ascii="Times New Roman" w:hAnsi="Times New Roman" w:cs="Times New Roman"/>
+          <w:sz w:val="24"/>
+          <w:szCs w:val="24"/>
+        </w:rPr>
+        <w:t xml:space="preserve"> The vectors containing the days will then be compared with each other to find days that exist in all three vectors. Those days will have all three properties for a good day to hang clothes. First, a null vector that will contain all days with zero rainfall and above average evaporation rate called </w:t>
+      </w:r>
+      <w:proofErr w:type="spellStart"/>
+      <w:r>
+        <w:rPr>
+          <w:rFonts w:ascii="Times New Roman" w:hAnsi="Times New Roman" w:cs="Times New Roman"/>
+          <w:i/>
+          <w:iCs/>
+          <w:sz w:val="24"/>
+          <w:szCs w:val="24"/>
+        </w:rPr>
+        <w:t>rainevaday</w:t>
+      </w:r>
+      <w:proofErr w:type="spellEnd"/>
+      <w:r>
+        <w:rPr>
+          <w:rFonts w:ascii="Times New Roman" w:hAnsi="Times New Roman" w:cs="Times New Roman"/>
+          <w:sz w:val="24"/>
+          <w:szCs w:val="24"/>
+        </w:rPr>
+        <w:t xml:space="preserve"> will be initialized.</w:t>
+      </w:r>
+      <w:r>
+        <w:rPr>
+          <w:rFonts w:ascii="Times New Roman" w:hAnsi="Times New Roman" w:cs="Times New Roman"/>
+          <w:sz w:val="24"/>
+          <w:szCs w:val="24"/>
+        </w:rPr>
+        <w:t xml:space="preserve"> A variable called </w:t>
+      </w:r>
+      <w:proofErr w:type="spellStart"/>
+      <w:r>
+        <w:rPr>
+          <w:rFonts w:ascii="Times New Roman" w:hAnsi="Times New Roman" w:cs="Times New Roman"/>
+          <w:sz w:val="24"/>
+          <w:szCs w:val="24"/>
+        </w:rPr>
+        <w:t>rainevaindex</w:t>
+      </w:r>
+      <w:proofErr w:type="spellEnd"/>
+      <w:r>
+        <w:rPr>
+          <w:rFonts w:ascii="Times New Roman" w:hAnsi="Times New Roman" w:cs="Times New Roman"/>
+          <w:sz w:val="24"/>
+          <w:szCs w:val="24"/>
+        </w:rPr>
+        <w:t xml:space="preserve"> will also be initialized and assigned the value of 1. The following process works similarly to the data frame crawler algorithm but with an added layer and it compares values of two vectors instead. When the compared values of the two vectors matched, it will then be assigned as a value to the </w:t>
+      </w:r>
+      <w:proofErr w:type="spellStart"/>
+      <w:r>
+        <w:rPr>
+          <w:rFonts w:ascii="Times New Roman" w:hAnsi="Times New Roman" w:cs="Times New Roman"/>
+          <w:i/>
+          <w:iCs/>
+          <w:sz w:val="24"/>
+          <w:szCs w:val="24"/>
+        </w:rPr>
+        <w:t>rainevaday</w:t>
+      </w:r>
+      <w:proofErr w:type="spellEnd"/>
+      <w:r>
+        <w:rPr>
+          <w:rFonts w:ascii="Times New Roman" w:hAnsi="Times New Roman" w:cs="Times New Roman"/>
+          <w:sz w:val="24"/>
+          <w:szCs w:val="24"/>
+        </w:rPr>
+        <w:t xml:space="preserve"> vector.</w:t>
+      </w:r>
+      <w:r>
+        <w:rPr>
+          <w:rFonts w:ascii="Times New Roman" w:hAnsi="Times New Roman" w:cs="Times New Roman"/>
+          <w:sz w:val="24"/>
+          <w:szCs w:val="24"/>
+        </w:rPr>
+        <w:t xml:space="preserve"> The process is then repeated with another vector which contains the days with above average sunshine and the days where all three properties are met will be printed.</w:t>
+      </w:r>
+      <w:r>
+        <w:rPr>
+          <w:rFonts w:ascii="Times New Roman" w:hAnsi="Times New Roman" w:cs="Times New Roman"/>
+          <w:sz w:val="24"/>
+          <w:szCs w:val="24"/>
+        </w:rPr>
+        <w:t xml:space="preserve"> We will call this algorithm the </w:t>
+      </w:r>
+      <w:r>
+        <w:rPr>
+          <w:rFonts w:ascii="Times New Roman" w:hAnsi="Times New Roman" w:cs="Times New Roman"/>
+          <w:i/>
+          <w:iCs/>
+          <w:sz w:val="24"/>
+          <w:szCs w:val="24"/>
+        </w:rPr>
+        <w:t>Vector Comparison Algorithm</w:t>
+      </w:r>
+      <w:r>
+        <w:rPr>
+          <w:rFonts w:ascii="Times New Roman" w:hAnsi="Times New Roman" w:cs="Times New Roman"/>
+          <w:sz w:val="24"/>
+          <w:szCs w:val="24"/>
+        </w:rPr>
+        <w:t xml:space="preserve"> for future references.</w:t>
+      </w:r>
+    </w:p>
+    <w:p>
+      <w:pPr>
+        <w:keepNext/>
+        <w:jc w:val="center"/>
+      </w:pPr>
+      <w:r>
+        <w:rPr>
+          <w:noProof/>
+        </w:rPr>
+        <w:drawing>
+          <wp:inline distT="0" distB="0" distL="0" distR="0" wp14:anchorId="3A9E7E7B" wp14:editId="11BC9992">
+            <wp:extent cx="4752975" cy="4638537"/>
+            <wp:effectExtent l="0" t="0" r="0" b="0"/>
+            <wp:docPr id="9" name="Picture 9"/>
+            <wp:cNvGraphicFramePr>
+              <a:graphicFrameLocks xmlns:a="http://schemas.openxmlformats.org/drawingml/2006/main" noChangeAspect="1"/>
+            </wp:cNvGraphicFramePr>
+            <a:graphic xmlns:a="http://schemas.openxmlformats.org/drawingml/2006/main">
+              <a:graphicData uri="http://schemas.openxmlformats.org/drawingml/2006/picture">
+                <pic:pic xmlns:pic="http://schemas.openxmlformats.org/drawingml/2006/picture">
+                  <pic:nvPicPr>
+                    <pic:cNvPr id="1" name=""/>
+                    <pic:cNvPicPr/>
+                  </pic:nvPicPr>
+                  <pic:blipFill>
+                    <a:blip r:embed="rId12"/>
+                    <a:stretch>
+                      <a:fillRect/>
+                    </a:stretch>
+                  </pic:blipFill>
+                  <pic:spPr>
+                    <a:xfrm>
+                      <a:off x="0" y="0"/>
+                      <a:ext cx="4755066" cy="4640577"/>
+                    </a:xfrm>
+                    <a:prstGeom prst="rect">
+                      <a:avLst/>
+                    </a:prstGeom>
+                  </pic:spPr>
+                </pic:pic>
+              </a:graphicData>
+            </a:graphic>
+          </wp:inline>
+        </w:drawing>
+      </w:r>
+    </w:p>
+    <w:p>
+      <w:pPr>
+        <w:pStyle w:val="Caption"/>
+        <w:jc w:val="center"/>
+        <w:rPr>
+          <w:rFonts w:ascii="Times New Roman" w:hAnsi="Times New Roman" w:cs="Times New Roman"/>
+          <w:sz w:val="24"/>
+          <w:szCs w:val="24"/>
+        </w:rPr>
+      </w:pPr>
+      <w:r>
+        <w:t xml:space="preserve">Figure </w:t>
+      </w:r>
       <w:fldSimple w:instr=" SEQ Figure \* ARABIC ">
         <w:r>
           <w:rPr>
             <w:noProof/>
           </w:rPr>
-          <w:t>6</w:t>
+          <w:t>7</w:t>
         </w:r>
       </w:fldSimple>
       <w:r>
-        <w:t xml:space="preserve"> Sunshine mean and filter algorithm</w:t>
-      </w:r>
-    </w:p>
-    <w:p>
-      <w:pPr>
-        <w:rPr>
-          <w:rFonts w:ascii="Times New Roman" w:hAnsi="Times New Roman" w:cs="Times New Roman"/>
-          <w:b/>
-          <w:bCs/>
-          <w:sz w:val="24"/>
-          <w:szCs w:val="24"/>
-        </w:rPr>
-      </w:pPr>
-      <w:r>
-        <w:rPr>
-          <w:rFonts w:ascii="Times New Roman" w:hAnsi="Times New Roman" w:cs="Times New Roman"/>
-          <w:b/>
-          <w:bCs/>
-          <w:sz w:val="24"/>
-          <w:szCs w:val="24"/>
-        </w:rPr>
-        <w:lastRenderedPageBreak/>
-        <w:t>Question 1:</w:t>
-      </w:r>
-      <w:r>
-        <w:rPr>
-          <w:rFonts w:ascii="Times New Roman" w:hAnsi="Times New Roman" w:cs="Times New Roman"/>
-          <w:b/>
-          <w:bCs/>
-          <w:sz w:val="24"/>
-          <w:szCs w:val="24"/>
-        </w:rPr>
-        <w:t xml:space="preserve"> Results</w:t>
-      </w:r>
-    </w:p>
-    <w:p>
-      <w:pPr>
-        <w:rPr>
-          <w:rFonts w:ascii="Times New Roman" w:hAnsi="Times New Roman" w:cs="Times New Roman"/>
-          <w:sz w:val="24"/>
-          <w:szCs w:val="24"/>
-        </w:rPr>
-      </w:pPr>
-      <w:r>
-        <w:rPr>
-          <w:rFonts w:ascii="Times New Roman" w:hAnsi="Times New Roman" w:cs="Times New Roman"/>
-          <w:sz w:val="24"/>
-          <w:szCs w:val="24"/>
-        </w:rPr>
-        <w:tab/>
-        <w:t xml:space="preserve">By using the three </w:t>
-      </w:r>
-      <w:proofErr w:type="gramStart"/>
-      <w:r>
-        <w:rPr>
-          <w:rFonts w:ascii="Times New Roman" w:hAnsi="Times New Roman" w:cs="Times New Roman"/>
-          <w:sz w:val="24"/>
-          <w:szCs w:val="24"/>
-        </w:rPr>
-        <w:t>aforementioned analysis</w:t>
-      </w:r>
-      <w:proofErr w:type="gramEnd"/>
-      <w:r>
-        <w:rPr>
-          <w:rFonts w:ascii="Times New Roman" w:hAnsi="Times New Roman" w:cs="Times New Roman"/>
-          <w:sz w:val="24"/>
-          <w:szCs w:val="24"/>
-        </w:rPr>
-        <w:t xml:space="preserve"> methods, it has been found that there are 264 days that do not rain, 185 days with above average evaporation rate (4), and 214 days with above average sunshine (8). However, out of all these hundreds of days, only one day is a subset of all three categories. Day 366 is the best day to dry your clothes with 0 rainfall, 6 evaporation rate, and 12.6 sunshine.</w:t>
+        <w:t xml:space="preserve"> Vector comparison code</w:t>
       </w:r>
     </w:p>
     <w:p>
@@ -1694,7 +2292,19 @@
           <w:szCs w:val="28"/>
           <w:shd w:val="clear" w:color="auto" w:fill="FFFFFF"/>
         </w:rPr>
-        <w:t xml:space="preserve"> – When is the best time to jog</w:t>
+        <w:t xml:space="preserve"> – When is the best time to </w:t>
+      </w:r>
+      <w:r>
+        <w:rPr>
+          <w:rFonts w:ascii="Times New Roman" w:hAnsi="Times New Roman" w:cs="Times New Roman"/>
+          <w:b/>
+          <w:bCs/>
+          <w:color w:val="000000"/>
+          <w:sz w:val="28"/>
+          <w:szCs w:val="28"/>
+          <w:shd w:val="clear" w:color="auto" w:fill="FFFFFF"/>
+        </w:rPr>
+        <w:t>exercise</w:t>
       </w:r>
       <w:r>
         <w:rPr>
@@ -1743,7 +2353,19 @@
           <w:szCs w:val="24"/>
           <w:shd w:val="clear" w:color="auto" w:fill="FFFFFF"/>
         </w:rPr>
-        <w:t>Analysis 2-1: Which days have zero rainfall</w:t>
+        <w:t xml:space="preserve">Analysis 2-1: Which days </w:t>
+      </w:r>
+      <w:r>
+        <w:rPr>
+          <w:rFonts w:ascii="Times New Roman" w:hAnsi="Times New Roman" w:cs="Times New Roman"/>
+          <w:b/>
+          <w:bCs/>
+          <w:color w:val="000000"/>
+          <w:sz w:val="24"/>
+          <w:szCs w:val="24"/>
+          <w:shd w:val="clear" w:color="auto" w:fill="FFFFFF"/>
+        </w:rPr>
+        <w:t>do not rain</w:t>
       </w:r>
       <w:r>
         <w:rPr>
@@ -1854,19 +2476,19 @@
           <w:szCs w:val="24"/>
           <w:shd w:val="clear" w:color="auto" w:fill="FFFFFF"/>
         </w:rPr>
-        <w:t xml:space="preserve">Analysis 2-3: Which days </w:t>
-      </w:r>
-      <w:r>
-        <w:rPr>
-          <w:rFonts w:ascii="Times New Roman" w:hAnsi="Times New Roman" w:cs="Times New Roman"/>
-          <w:b/>
-          <w:bCs/>
-          <w:color w:val="000000"/>
-          <w:sz w:val="24"/>
-          <w:szCs w:val="24"/>
-          <w:shd w:val="clear" w:color="auto" w:fill="FFFFFF"/>
-        </w:rPr>
-        <w:t>do not have windy evenings?</w:t>
+        <w:t>Analysis 2-3: Which days</w:t>
+      </w:r>
+      <w:r>
+        <w:rPr>
+          <w:rFonts w:ascii="Times New Roman" w:hAnsi="Times New Roman" w:cs="Times New Roman"/>
+          <w:b/>
+          <w:bCs/>
+          <w:color w:val="000000"/>
+          <w:sz w:val="24"/>
+          <w:szCs w:val="24"/>
+          <w:shd w:val="clear" w:color="auto" w:fill="FFFFFF"/>
+        </w:rPr>
+        <w:t xml:space="preserve"> have non-windy evenings?</w:t>
       </w:r>
     </w:p>
     <w:p>
@@ -1930,42 +2552,42 @@
           <w:szCs w:val="28"/>
           <w:shd w:val="clear" w:color="auto" w:fill="FFFFFF"/>
         </w:rPr>
-        <w:t xml:space="preserve">when is the best time to fly from the east to the </w:t>
-      </w:r>
-      <w:r>
-        <w:rPr>
-          <w:rFonts w:ascii="Times New Roman" w:hAnsi="Times New Roman" w:cs="Times New Roman"/>
-          <w:b/>
-          <w:bCs/>
-          <w:color w:val="000000"/>
-          <w:sz w:val="28"/>
-          <w:szCs w:val="28"/>
-          <w:shd w:val="clear" w:color="auto" w:fill="FFFFFF"/>
-        </w:rPr>
-        <w:t>west?</w:t>
-      </w:r>
-    </w:p>
-    <w:p>
-      <w:pPr>
-        <w:jc w:val="both"/>
-        <w:rPr>
-          <w:rFonts w:ascii="Times New Roman" w:hAnsi="Times New Roman" w:cs="Times New Roman"/>
-          <w:b/>
-          <w:bCs/>
-          <w:color w:val="000000"/>
-          <w:sz w:val="28"/>
-          <w:szCs w:val="28"/>
-          <w:shd w:val="clear" w:color="auto" w:fill="FFFFFF"/>
-        </w:rPr>
-      </w:pPr>
-      <w:r>
-        <w:rPr>
-          <w:rFonts w:ascii="Times New Roman" w:hAnsi="Times New Roman" w:cs="Times New Roman"/>
-          <w:b/>
-          <w:bCs/>
-          <w:color w:val="000000"/>
-          <w:sz w:val="28"/>
-          <w:szCs w:val="28"/>
+        <w:t>W</w:t>
+      </w:r>
+      <w:r>
+        <w:rPr>
+          <w:rFonts w:ascii="Times New Roman" w:hAnsi="Times New Roman" w:cs="Times New Roman"/>
+          <w:b/>
+          <w:bCs/>
+          <w:color w:val="000000"/>
+          <w:sz w:val="28"/>
+          <w:szCs w:val="28"/>
+          <w:shd w:val="clear" w:color="auto" w:fill="FFFFFF"/>
+        </w:rPr>
+        <w:t>hen is the best time to fly from the east to the west?</w:t>
+      </w:r>
+    </w:p>
+    <w:p>
+      <w:pPr>
+        <w:jc w:val="both"/>
+        <w:rPr>
+          <w:rFonts w:ascii="Times New Roman" w:hAnsi="Times New Roman" w:cs="Times New Roman"/>
+          <w:b/>
+          <w:bCs/>
+          <w:color w:val="000000"/>
+          <w:sz w:val="24"/>
+          <w:szCs w:val="24"/>
+          <w:shd w:val="clear" w:color="auto" w:fill="FFFFFF"/>
+        </w:rPr>
+      </w:pPr>
+      <w:r>
+        <w:rPr>
+          <w:rFonts w:ascii="Times New Roman" w:hAnsi="Times New Roman" w:cs="Times New Roman"/>
+          <w:b/>
+          <w:bCs/>
+          <w:color w:val="000000"/>
+          <w:sz w:val="24"/>
+          <w:szCs w:val="24"/>
           <w:shd w:val="clear" w:color="auto" w:fill="FFFFFF"/>
         </w:rPr>
         <w:t xml:space="preserve">Analysis 3-1: </w:t>
@@ -1976,34 +2598,46 @@
           <w:b/>
           <w:bCs/>
           <w:color w:val="000000"/>
-          <w:sz w:val="28"/>
-          <w:szCs w:val="28"/>
-          <w:shd w:val="clear" w:color="auto" w:fill="FFFFFF"/>
-        </w:rPr>
-        <w:t>when does the wind blows to the west?</w:t>
-      </w:r>
-    </w:p>
-    <w:p>
-      <w:pPr>
-        <w:jc w:val="both"/>
-        <w:rPr>
-          <w:rFonts w:ascii="Times New Roman" w:hAnsi="Times New Roman" w:cs="Times New Roman"/>
-          <w:b/>
-          <w:bCs/>
-          <w:color w:val="000000"/>
-          <w:sz w:val="28"/>
-          <w:szCs w:val="28"/>
-          <w:shd w:val="clear" w:color="auto" w:fill="FFFFFF"/>
-        </w:rPr>
-      </w:pPr>
-      <w:r>
-        <w:rPr>
-          <w:rFonts w:ascii="Times New Roman" w:hAnsi="Times New Roman" w:cs="Times New Roman"/>
-          <w:b/>
-          <w:bCs/>
-          <w:color w:val="000000"/>
-          <w:sz w:val="28"/>
-          <w:szCs w:val="28"/>
+          <w:sz w:val="24"/>
+          <w:szCs w:val="24"/>
+          <w:shd w:val="clear" w:color="auto" w:fill="FFFFFF"/>
+        </w:rPr>
+        <w:t>Which days have winds travelling to the west</w:t>
+      </w:r>
+      <w:r>
+        <w:rPr>
+          <w:rFonts w:ascii="Times New Roman" w:hAnsi="Times New Roman" w:cs="Times New Roman"/>
+          <w:b/>
+          <w:bCs/>
+          <w:color w:val="000000"/>
+          <w:sz w:val="24"/>
+          <w:szCs w:val="24"/>
+          <w:shd w:val="clear" w:color="auto" w:fill="FFFFFF"/>
+        </w:rPr>
+        <w:t>?</w:t>
+      </w:r>
+    </w:p>
+    <w:p>
+      <w:pPr>
+        <w:jc w:val="both"/>
+        <w:rPr>
+          <w:rFonts w:ascii="Times New Roman" w:hAnsi="Times New Roman" w:cs="Times New Roman"/>
+          <w:b/>
+          <w:bCs/>
+          <w:color w:val="000000"/>
+          <w:sz w:val="24"/>
+          <w:szCs w:val="24"/>
+          <w:shd w:val="clear" w:color="auto" w:fill="FFFFFF"/>
+        </w:rPr>
+      </w:pPr>
+      <w:r>
+        <w:rPr>
+          <w:rFonts w:ascii="Times New Roman" w:hAnsi="Times New Roman" w:cs="Times New Roman"/>
+          <w:b/>
+          <w:bCs/>
+          <w:color w:val="000000"/>
+          <w:sz w:val="24"/>
+          <w:szCs w:val="24"/>
           <w:shd w:val="clear" w:color="auto" w:fill="FFFFFF"/>
         </w:rPr>
         <w:t>Analysis 3-</w:t>
@@ -2014,8 +2648,8 @@
           <w:b/>
           <w:bCs/>
           <w:color w:val="000000"/>
-          <w:sz w:val="28"/>
-          <w:szCs w:val="28"/>
+          <w:sz w:val="24"/>
+          <w:szCs w:val="24"/>
           <w:shd w:val="clear" w:color="auto" w:fill="FFFFFF"/>
         </w:rPr>
         <w:t>2</w:t>
@@ -2026,8 +2660,8 @@
           <w:b/>
           <w:bCs/>
           <w:color w:val="000000"/>
-          <w:sz w:val="28"/>
-          <w:szCs w:val="28"/>
+          <w:sz w:val="24"/>
+          <w:szCs w:val="24"/>
           <w:shd w:val="clear" w:color="auto" w:fill="FFFFFF"/>
         </w:rPr>
         <w:t xml:space="preserve">: </w:t>
@@ -2038,34 +2672,70 @@
           <w:b/>
           <w:bCs/>
           <w:color w:val="000000"/>
-          <w:sz w:val="28"/>
-          <w:szCs w:val="28"/>
-          <w:shd w:val="clear" w:color="auto" w:fill="FFFFFF"/>
-        </w:rPr>
-        <w:t>which days do not have cloudy mornings?</w:t>
-      </w:r>
-    </w:p>
-    <w:p>
-      <w:pPr>
-        <w:jc w:val="both"/>
-        <w:rPr>
-          <w:rFonts w:ascii="Times New Roman" w:hAnsi="Times New Roman" w:cs="Times New Roman"/>
-          <w:b/>
-          <w:bCs/>
-          <w:color w:val="000000"/>
-          <w:sz w:val="28"/>
-          <w:szCs w:val="28"/>
-          <w:shd w:val="clear" w:color="auto" w:fill="FFFFFF"/>
-        </w:rPr>
-      </w:pPr>
-      <w:r>
-        <w:rPr>
-          <w:rFonts w:ascii="Times New Roman" w:hAnsi="Times New Roman" w:cs="Times New Roman"/>
-          <w:b/>
-          <w:bCs/>
-          <w:color w:val="000000"/>
-          <w:sz w:val="28"/>
-          <w:szCs w:val="28"/>
+          <w:sz w:val="24"/>
+          <w:szCs w:val="24"/>
+          <w:shd w:val="clear" w:color="auto" w:fill="FFFFFF"/>
+        </w:rPr>
+        <w:t>W</w:t>
+      </w:r>
+      <w:r>
+        <w:rPr>
+          <w:rFonts w:ascii="Times New Roman" w:hAnsi="Times New Roman" w:cs="Times New Roman"/>
+          <w:b/>
+          <w:bCs/>
+          <w:color w:val="000000"/>
+          <w:sz w:val="24"/>
+          <w:szCs w:val="24"/>
+          <w:shd w:val="clear" w:color="auto" w:fill="FFFFFF"/>
+        </w:rPr>
+        <w:t xml:space="preserve">hich </w:t>
+      </w:r>
+      <w:r>
+        <w:rPr>
+          <w:rFonts w:ascii="Times New Roman" w:hAnsi="Times New Roman" w:cs="Times New Roman"/>
+          <w:b/>
+          <w:bCs/>
+          <w:color w:val="000000"/>
+          <w:sz w:val="24"/>
+          <w:szCs w:val="24"/>
+          <w:shd w:val="clear" w:color="auto" w:fill="FFFFFF"/>
+        </w:rPr>
+        <w:t>days have non-cloudy mornings</w:t>
+      </w:r>
+      <w:r>
+        <w:rPr>
+          <w:rFonts w:ascii="Times New Roman" w:hAnsi="Times New Roman" w:cs="Times New Roman"/>
+          <w:b/>
+          <w:bCs/>
+          <w:color w:val="000000"/>
+          <w:sz w:val="24"/>
+          <w:szCs w:val="24"/>
+          <w:shd w:val="clear" w:color="auto" w:fill="FFFFFF"/>
+        </w:rPr>
+        <w:t>?</w:t>
+      </w:r>
+    </w:p>
+    <w:p>
+      <w:pPr>
+        <w:jc w:val="both"/>
+        <w:rPr>
+          <w:rFonts w:ascii="Times New Roman" w:hAnsi="Times New Roman" w:cs="Times New Roman"/>
+          <w:b/>
+          <w:bCs/>
+          <w:color w:val="000000"/>
+          <w:sz w:val="24"/>
+          <w:szCs w:val="24"/>
+          <w:shd w:val="clear" w:color="auto" w:fill="FFFFFF"/>
+        </w:rPr>
+      </w:pPr>
+      <w:r>
+        <w:rPr>
+          <w:rFonts w:ascii="Times New Roman" w:hAnsi="Times New Roman" w:cs="Times New Roman"/>
+          <w:b/>
+          <w:bCs/>
+          <w:color w:val="000000"/>
+          <w:sz w:val="24"/>
+          <w:szCs w:val="24"/>
           <w:shd w:val="clear" w:color="auto" w:fill="FFFFFF"/>
         </w:rPr>
         <w:t>Analysis 3</w:t>
@@ -2076,8 +2746,8 @@
           <w:b/>
           <w:bCs/>
           <w:color w:val="000000"/>
-          <w:sz w:val="28"/>
-          <w:szCs w:val="28"/>
+          <w:sz w:val="24"/>
+          <w:szCs w:val="24"/>
           <w:shd w:val="clear" w:color="auto" w:fill="FFFFFF"/>
         </w:rPr>
         <w:t>-3</w:t>
@@ -2088,8 +2758,8 @@
           <w:b/>
           <w:bCs/>
           <w:color w:val="000000"/>
-          <w:sz w:val="28"/>
-          <w:szCs w:val="28"/>
+          <w:sz w:val="24"/>
+          <w:szCs w:val="24"/>
           <w:shd w:val="clear" w:color="auto" w:fill="FFFFFF"/>
         </w:rPr>
         <w:t xml:space="preserve">: </w:t>
@@ -2100,11 +2770,47 @@
           <w:b/>
           <w:bCs/>
           <w:color w:val="000000"/>
-          <w:sz w:val="28"/>
-          <w:szCs w:val="28"/>
-          <w:shd w:val="clear" w:color="auto" w:fill="FFFFFF"/>
-        </w:rPr>
-        <w:t>which days do not have heavy rain?</w:t>
+          <w:sz w:val="24"/>
+          <w:szCs w:val="24"/>
+          <w:shd w:val="clear" w:color="auto" w:fill="FFFFFF"/>
+        </w:rPr>
+        <w:t>W</w:t>
+      </w:r>
+      <w:r>
+        <w:rPr>
+          <w:rFonts w:ascii="Times New Roman" w:hAnsi="Times New Roman" w:cs="Times New Roman"/>
+          <w:b/>
+          <w:bCs/>
+          <w:color w:val="000000"/>
+          <w:sz w:val="24"/>
+          <w:szCs w:val="24"/>
+          <w:shd w:val="clear" w:color="auto" w:fill="FFFFFF"/>
+        </w:rPr>
+        <w:t xml:space="preserve">hich days </w:t>
+      </w:r>
+      <w:r>
+        <w:rPr>
+          <w:rFonts w:ascii="Times New Roman" w:hAnsi="Times New Roman" w:cs="Times New Roman"/>
+          <w:b/>
+          <w:bCs/>
+          <w:color w:val="000000"/>
+          <w:sz w:val="24"/>
+          <w:szCs w:val="24"/>
+          <w:shd w:val="clear" w:color="auto" w:fill="FFFFFF"/>
+        </w:rPr>
+        <w:t>have low rainfall</w:t>
+      </w:r>
+      <w:r>
+        <w:rPr>
+          <w:rFonts w:ascii="Times New Roman" w:hAnsi="Times New Roman" w:cs="Times New Roman"/>
+          <w:b/>
+          <w:bCs/>
+          <w:color w:val="000000"/>
+          <w:sz w:val="24"/>
+          <w:szCs w:val="24"/>
+          <w:shd w:val="clear" w:color="auto" w:fill="FFFFFF"/>
+        </w:rPr>
+        <w:t>?</w:t>
       </w:r>
     </w:p>
     <w:p>
@@ -2182,110 +2888,220 @@
           <w:szCs w:val="28"/>
           <w:shd w:val="clear" w:color="auto" w:fill="FFFFFF"/>
         </w:rPr>
-        <w:t>ski resort travel</w:t>
-      </w:r>
-    </w:p>
-    <w:p>
-      <w:pPr>
-        <w:jc w:val="both"/>
-        <w:rPr>
-          <w:rFonts w:ascii="Times New Roman" w:hAnsi="Times New Roman" w:cs="Times New Roman"/>
-          <w:b/>
-          <w:bCs/>
-          <w:color w:val="000000"/>
-          <w:sz w:val="28"/>
-          <w:szCs w:val="28"/>
-          <w:shd w:val="clear" w:color="auto" w:fill="FFFFFF"/>
-        </w:rPr>
-      </w:pPr>
-      <w:r>
-        <w:rPr>
-          <w:rFonts w:ascii="Times New Roman" w:hAnsi="Times New Roman" w:cs="Times New Roman"/>
-          <w:b/>
-          <w:bCs/>
-          <w:color w:val="000000"/>
-          <w:sz w:val="28"/>
-          <w:szCs w:val="28"/>
-          <w:shd w:val="clear" w:color="auto" w:fill="FFFFFF"/>
-        </w:rPr>
-        <w:t xml:space="preserve">Ana 4-1: </w:t>
-      </w:r>
-      <w:r>
-        <w:rPr>
-          <w:rFonts w:ascii="Times New Roman" w:hAnsi="Times New Roman" w:cs="Times New Roman"/>
-          <w:b/>
-          <w:bCs/>
-          <w:color w:val="000000"/>
-          <w:sz w:val="28"/>
-          <w:szCs w:val="28"/>
-          <w:shd w:val="clear" w:color="auto" w:fill="FFFFFF"/>
-        </w:rPr>
-        <w:t>when winter</w:t>
-      </w:r>
-    </w:p>
-    <w:p>
-      <w:pPr>
-        <w:jc w:val="both"/>
-        <w:rPr>
-          <w:rFonts w:ascii="Times New Roman" w:hAnsi="Times New Roman" w:cs="Times New Roman"/>
-          <w:b/>
-          <w:bCs/>
-          <w:color w:val="000000"/>
-          <w:sz w:val="28"/>
-          <w:szCs w:val="28"/>
-          <w:shd w:val="clear" w:color="auto" w:fill="FFFFFF"/>
-        </w:rPr>
-      </w:pPr>
-      <w:r>
-        <w:rPr>
-          <w:rFonts w:ascii="Times New Roman" w:hAnsi="Times New Roman" w:cs="Times New Roman"/>
-          <w:b/>
-          <w:bCs/>
-          <w:color w:val="000000"/>
-          <w:sz w:val="28"/>
-          <w:szCs w:val="28"/>
-          <w:shd w:val="clear" w:color="auto" w:fill="FFFFFF"/>
-        </w:rPr>
-        <w:t>Ana 4-2: when cloud</w:t>
-      </w:r>
-    </w:p>
-    <w:p>
-      <w:pPr>
-        <w:jc w:val="both"/>
-        <w:rPr>
-          <w:rFonts w:ascii="Times New Roman" w:hAnsi="Times New Roman" w:cs="Times New Roman"/>
-          <w:b/>
-          <w:bCs/>
-          <w:color w:val="000000"/>
-          <w:sz w:val="28"/>
-          <w:szCs w:val="28"/>
-          <w:shd w:val="clear" w:color="auto" w:fill="FFFFFF"/>
-        </w:rPr>
-      </w:pPr>
-      <w:r>
-        <w:rPr>
-          <w:rFonts w:ascii="Times New Roman" w:hAnsi="Times New Roman" w:cs="Times New Roman"/>
-          <w:b/>
-          <w:bCs/>
-          <w:color w:val="000000"/>
-          <w:sz w:val="28"/>
-          <w:szCs w:val="28"/>
-          <w:shd w:val="clear" w:color="auto" w:fill="FFFFFF"/>
-        </w:rPr>
-        <w:t>Ana 4-3:</w:t>
-      </w:r>
-      <w:r>
-        <w:rPr>
-          <w:rFonts w:ascii="Times New Roman" w:hAnsi="Times New Roman" w:cs="Times New Roman"/>
-          <w:b/>
-          <w:bCs/>
-          <w:color w:val="000000"/>
-          <w:sz w:val="28"/>
-          <w:szCs w:val="28"/>
+        <w:t>When is the best time to ski?</w:t>
+      </w:r>
+    </w:p>
+    <w:p>
+      <w:pPr>
+        <w:jc w:val="both"/>
+        <w:rPr>
+          <w:rFonts w:ascii="Times New Roman" w:hAnsi="Times New Roman" w:cs="Times New Roman"/>
+          <w:b/>
+          <w:bCs/>
+          <w:color w:val="000000"/>
+          <w:sz w:val="24"/>
+          <w:szCs w:val="24"/>
+          <w:shd w:val="clear" w:color="auto" w:fill="FFFFFF"/>
+        </w:rPr>
+      </w:pPr>
+      <w:r>
+        <w:rPr>
+          <w:rFonts w:ascii="Times New Roman" w:hAnsi="Times New Roman" w:cs="Times New Roman"/>
+          <w:b/>
+          <w:bCs/>
+          <w:color w:val="000000"/>
+          <w:sz w:val="24"/>
+          <w:szCs w:val="24"/>
+          <w:shd w:val="clear" w:color="auto" w:fill="FFFFFF"/>
+        </w:rPr>
+        <w:t>Ana</w:t>
+      </w:r>
+      <w:r>
+        <w:rPr>
+          <w:rFonts w:ascii="Times New Roman" w:hAnsi="Times New Roman" w:cs="Times New Roman"/>
+          <w:b/>
+          <w:bCs/>
+          <w:color w:val="000000"/>
+          <w:sz w:val="24"/>
+          <w:szCs w:val="24"/>
+          <w:shd w:val="clear" w:color="auto" w:fill="FFFFFF"/>
+        </w:rPr>
+        <w:t>lysis</w:t>
+      </w:r>
+      <w:r>
+        <w:rPr>
+          <w:rFonts w:ascii="Times New Roman" w:hAnsi="Times New Roman" w:cs="Times New Roman"/>
+          <w:b/>
+          <w:bCs/>
+          <w:color w:val="000000"/>
+          <w:sz w:val="24"/>
+          <w:szCs w:val="24"/>
+          <w:shd w:val="clear" w:color="auto" w:fill="FFFFFF"/>
+        </w:rPr>
+        <w:t xml:space="preserve"> 4-1: </w:t>
+      </w:r>
+      <w:r>
+        <w:rPr>
+          <w:rFonts w:ascii="Times New Roman" w:hAnsi="Times New Roman" w:cs="Times New Roman"/>
+          <w:b/>
+          <w:bCs/>
+          <w:color w:val="000000"/>
+          <w:sz w:val="24"/>
+          <w:szCs w:val="24"/>
+          <w:shd w:val="clear" w:color="auto" w:fill="FFFFFF"/>
+        </w:rPr>
+        <w:t>When is winter?</w:t>
+      </w:r>
+    </w:p>
+    <w:p>
+      <w:pPr>
+        <w:jc w:val="both"/>
+        <w:rPr>
+          <w:rFonts w:ascii="Times New Roman" w:hAnsi="Times New Roman" w:cs="Times New Roman"/>
+          <w:b/>
+          <w:bCs/>
+          <w:color w:val="000000"/>
+          <w:sz w:val="24"/>
+          <w:szCs w:val="24"/>
+          <w:shd w:val="clear" w:color="auto" w:fill="FFFFFF"/>
+        </w:rPr>
+      </w:pPr>
+      <w:r>
+        <w:rPr>
+          <w:rFonts w:ascii="Times New Roman" w:hAnsi="Times New Roman" w:cs="Times New Roman"/>
+          <w:b/>
+          <w:bCs/>
+          <w:color w:val="000000"/>
+          <w:sz w:val="24"/>
+          <w:szCs w:val="24"/>
+          <w:shd w:val="clear" w:color="auto" w:fill="FFFFFF"/>
+        </w:rPr>
+        <w:t>Ana</w:t>
+      </w:r>
+      <w:r>
+        <w:rPr>
+          <w:rFonts w:ascii="Times New Roman" w:hAnsi="Times New Roman" w:cs="Times New Roman"/>
+          <w:b/>
+          <w:bCs/>
+          <w:color w:val="000000"/>
+          <w:sz w:val="24"/>
+          <w:szCs w:val="24"/>
+          <w:shd w:val="clear" w:color="auto" w:fill="FFFFFF"/>
+        </w:rPr>
+        <w:t>lysis</w:t>
+      </w:r>
+      <w:r>
+        <w:rPr>
+          <w:rFonts w:ascii="Times New Roman" w:hAnsi="Times New Roman" w:cs="Times New Roman"/>
+          <w:b/>
+          <w:bCs/>
+          <w:color w:val="000000"/>
+          <w:sz w:val="24"/>
+          <w:szCs w:val="24"/>
+          <w:shd w:val="clear" w:color="auto" w:fill="FFFFFF"/>
+        </w:rPr>
+        <w:t xml:space="preserve"> 4-2: </w:t>
+      </w:r>
+      <w:r>
+        <w:rPr>
+          <w:rFonts w:ascii="Times New Roman" w:hAnsi="Times New Roman" w:cs="Times New Roman"/>
+          <w:b/>
+          <w:bCs/>
+          <w:color w:val="000000"/>
+          <w:sz w:val="24"/>
+          <w:szCs w:val="24"/>
+          <w:shd w:val="clear" w:color="auto" w:fill="FFFFFF"/>
+        </w:rPr>
+        <w:t>Which days have non-windy mornings?</w:t>
+      </w:r>
+    </w:p>
+    <w:p>
+      <w:pPr>
+        <w:jc w:val="both"/>
+        <w:rPr>
+          <w:rFonts w:ascii="Times New Roman" w:hAnsi="Times New Roman" w:cs="Times New Roman"/>
+          <w:b/>
+          <w:bCs/>
+          <w:color w:val="000000"/>
+          <w:sz w:val="24"/>
+          <w:szCs w:val="24"/>
+          <w:shd w:val="clear" w:color="auto" w:fill="FFFFFF"/>
+        </w:rPr>
+      </w:pPr>
+      <w:r>
+        <w:rPr>
+          <w:rFonts w:ascii="Times New Roman" w:hAnsi="Times New Roman" w:cs="Times New Roman"/>
+          <w:b/>
+          <w:bCs/>
+          <w:color w:val="000000"/>
+          <w:sz w:val="24"/>
+          <w:szCs w:val="24"/>
+          <w:shd w:val="clear" w:color="auto" w:fill="FFFFFF"/>
+        </w:rPr>
+        <w:t>Ana</w:t>
+      </w:r>
+      <w:r>
+        <w:rPr>
+          <w:rFonts w:ascii="Times New Roman" w:hAnsi="Times New Roman" w:cs="Times New Roman"/>
+          <w:b/>
+          <w:bCs/>
+          <w:color w:val="000000"/>
+          <w:sz w:val="24"/>
+          <w:szCs w:val="24"/>
+          <w:shd w:val="clear" w:color="auto" w:fill="FFFFFF"/>
+        </w:rPr>
+        <w:t>lysis</w:t>
+      </w:r>
+      <w:r>
+        <w:rPr>
+          <w:rFonts w:ascii="Times New Roman" w:hAnsi="Times New Roman" w:cs="Times New Roman"/>
+          <w:b/>
+          <w:bCs/>
+          <w:color w:val="000000"/>
+          <w:sz w:val="24"/>
+          <w:szCs w:val="24"/>
+          <w:shd w:val="clear" w:color="auto" w:fill="FFFFFF"/>
+        </w:rPr>
+        <w:t xml:space="preserve"> 4-3:</w:t>
+      </w:r>
+      <w:r>
+        <w:rPr>
+          <w:rFonts w:ascii="Times New Roman" w:hAnsi="Times New Roman" w:cs="Times New Roman"/>
+          <w:b/>
+          <w:bCs/>
+          <w:color w:val="000000"/>
+          <w:sz w:val="24"/>
+          <w:szCs w:val="24"/>
           <w:shd w:val="clear" w:color="auto" w:fill="FFFFFF"/>
         </w:rPr>
         <w:t xml:space="preserve"> </w:t>
       </w:r>
+      <w:r>
+        <w:rPr>
+          <w:rFonts w:ascii="Times New Roman" w:hAnsi="Times New Roman" w:cs="Times New Roman"/>
+          <w:b/>
+          <w:bCs/>
+          <w:color w:val="000000"/>
+          <w:sz w:val="24"/>
+          <w:szCs w:val="24"/>
+          <w:shd w:val="clear" w:color="auto" w:fill="FFFFFF"/>
+        </w:rPr>
+        <w:t>Which days lack of gust?</w:t>
+      </w:r>
+    </w:p>
+    <w:p>
+      <w:pPr>
+        <w:jc w:val="both"/>
+        <w:rPr>
+          <w:rFonts w:ascii="Times New Roman" w:hAnsi="Times New Roman" w:cs="Times New Roman"/>
+          <w:b/>
+          <w:bCs/>
+          <w:color w:val="000000"/>
+          <w:sz w:val="24"/>
+          <w:szCs w:val="24"/>
+          <w:shd w:val="clear" w:color="auto" w:fill="FFFFFF"/>
+        </w:rPr>
+      </w:pPr>
     </w:p>
     <w:p>
       <w:pPr>
@@ -2334,30 +3150,30 @@
           <w:szCs w:val="28"/>
           <w:shd w:val="clear" w:color="auto" w:fill="FFFFFF"/>
         </w:rPr>
-        <w:t>when storm?</w:t>
-      </w:r>
-    </w:p>
-    <w:p>
-      <w:pPr>
-        <w:jc w:val="both"/>
-        <w:rPr>
-          <w:rFonts w:ascii="Times New Roman" w:hAnsi="Times New Roman" w:cs="Times New Roman"/>
-          <w:b/>
-          <w:bCs/>
-          <w:color w:val="000000"/>
-          <w:sz w:val="28"/>
-          <w:szCs w:val="28"/>
-          <w:shd w:val="clear" w:color="auto" w:fill="FFFFFF"/>
-        </w:rPr>
-      </w:pPr>
-      <w:r>
-        <w:rPr>
-          <w:rFonts w:ascii="Times New Roman" w:hAnsi="Times New Roman" w:cs="Times New Roman"/>
-          <w:b/>
-          <w:bCs/>
-          <w:color w:val="000000"/>
-          <w:sz w:val="28"/>
-          <w:szCs w:val="28"/>
+        <w:t>When will a storm occur?</w:t>
+      </w:r>
+    </w:p>
+    <w:p>
+      <w:pPr>
+        <w:jc w:val="both"/>
+        <w:rPr>
+          <w:rFonts w:ascii="Times New Roman" w:hAnsi="Times New Roman" w:cs="Times New Roman"/>
+          <w:b/>
+          <w:bCs/>
+          <w:color w:val="000000"/>
+          <w:sz w:val="24"/>
+          <w:szCs w:val="24"/>
+          <w:shd w:val="clear" w:color="auto" w:fill="FFFFFF"/>
+        </w:rPr>
+      </w:pPr>
+      <w:r>
+        <w:rPr>
+          <w:rFonts w:ascii="Times New Roman" w:hAnsi="Times New Roman" w:cs="Times New Roman"/>
+          <w:b/>
+          <w:bCs/>
+          <w:color w:val="000000"/>
+          <w:sz w:val="24"/>
+          <w:szCs w:val="24"/>
           <w:shd w:val="clear" w:color="auto" w:fill="FFFFFF"/>
         </w:rPr>
         <w:t xml:space="preserve">Ana 5-1: </w:t>
@@ -2368,37 +3184,48 @@
           <w:b/>
           <w:bCs/>
           <w:color w:val="000000"/>
-          <w:sz w:val="28"/>
-          <w:szCs w:val="28"/>
-          <w:shd w:val="clear" w:color="auto" w:fill="FFFFFF"/>
-        </w:rPr>
-        <w:t>when low pressure</w:t>
-      </w:r>
-    </w:p>
-    <w:p>
-      <w:pPr>
-        <w:jc w:val="both"/>
-        <w:rPr>
-          <w:rFonts w:ascii="Times New Roman" w:hAnsi="Times New Roman" w:cs="Times New Roman"/>
-          <w:b/>
-          <w:bCs/>
-          <w:color w:val="000000"/>
-          <w:sz w:val="28"/>
-          <w:szCs w:val="28"/>
-          <w:shd w:val="clear" w:color="auto" w:fill="FFFFFF"/>
-        </w:rPr>
-      </w:pPr>
-      <w:r>
-        <w:rPr>
-          <w:rFonts w:ascii="Times New Roman" w:hAnsi="Times New Roman" w:cs="Times New Roman"/>
-          <w:b/>
-          <w:bCs/>
-          <w:color w:val="000000"/>
-          <w:sz w:val="28"/>
-          <w:szCs w:val="28"/>
-          <w:shd w:val="clear" w:color="auto" w:fill="FFFFFF"/>
-        </w:rPr>
-        <w:lastRenderedPageBreak/>
+          <w:sz w:val="24"/>
+          <w:szCs w:val="24"/>
+          <w:shd w:val="clear" w:color="auto" w:fill="FFFFFF"/>
+        </w:rPr>
+        <w:t>Wh</w:t>
+      </w:r>
+      <w:r>
+        <w:rPr>
+          <w:rFonts w:ascii="Times New Roman" w:hAnsi="Times New Roman" w:cs="Times New Roman"/>
+          <w:b/>
+          <w:bCs/>
+          <w:color w:val="000000"/>
+          <w:sz w:val="24"/>
+          <w:szCs w:val="24"/>
+          <w:shd w:val="clear" w:color="auto" w:fill="FFFFFF"/>
+        </w:rPr>
+        <w:t>ich days have low air pressure?</w:t>
+      </w:r>
+    </w:p>
+    <w:p>
+      <w:pPr>
+        <w:jc w:val="both"/>
+        <w:rPr>
+          <w:rFonts w:ascii="Times New Roman" w:hAnsi="Times New Roman" w:cs="Times New Roman"/>
+          <w:b/>
+          <w:bCs/>
+          <w:color w:val="000000"/>
+          <w:sz w:val="24"/>
+          <w:szCs w:val="24"/>
+          <w:shd w:val="clear" w:color="auto" w:fill="FFFFFF"/>
+        </w:rPr>
+      </w:pPr>
+      <w:r>
+        <w:rPr>
+          <w:rFonts w:ascii="Times New Roman" w:hAnsi="Times New Roman" w:cs="Times New Roman"/>
+          <w:b/>
+          <w:bCs/>
+          <w:color w:val="000000"/>
+          <w:sz w:val="24"/>
+          <w:szCs w:val="24"/>
+          <w:shd w:val="clear" w:color="auto" w:fill="FFFFFF"/>
+        </w:rPr>
         <w:t xml:space="preserve">Ana -52: </w:t>
       </w:r>
       <w:r>
@@ -2407,34 +3234,46 @@
           <w:b/>
           <w:bCs/>
           <w:color w:val="000000"/>
-          <w:sz w:val="28"/>
-          <w:szCs w:val="28"/>
-          <w:shd w:val="clear" w:color="auto" w:fill="FFFFFF"/>
-        </w:rPr>
-        <w:t>when heavy rain?</w:t>
-      </w:r>
-    </w:p>
-    <w:p>
-      <w:pPr>
-        <w:jc w:val="both"/>
-        <w:rPr>
-          <w:rFonts w:ascii="Times New Roman" w:hAnsi="Times New Roman" w:cs="Times New Roman"/>
-          <w:b/>
-          <w:bCs/>
-          <w:color w:val="000000"/>
-          <w:sz w:val="28"/>
-          <w:szCs w:val="28"/>
-          <w:shd w:val="clear" w:color="auto" w:fill="FFFFFF"/>
-        </w:rPr>
-      </w:pPr>
-      <w:r>
-        <w:rPr>
-          <w:rFonts w:ascii="Times New Roman" w:hAnsi="Times New Roman" w:cs="Times New Roman"/>
-          <w:b/>
-          <w:bCs/>
-          <w:color w:val="000000"/>
-          <w:sz w:val="28"/>
-          <w:szCs w:val="28"/>
+          <w:sz w:val="24"/>
+          <w:szCs w:val="24"/>
+          <w:shd w:val="clear" w:color="auto" w:fill="FFFFFF"/>
+        </w:rPr>
+        <w:t>Which days have high rainfall</w:t>
+      </w:r>
+      <w:r>
+        <w:rPr>
+          <w:rFonts w:ascii="Times New Roman" w:hAnsi="Times New Roman" w:cs="Times New Roman"/>
+          <w:b/>
+          <w:bCs/>
+          <w:color w:val="000000"/>
+          <w:sz w:val="24"/>
+          <w:szCs w:val="24"/>
+          <w:shd w:val="clear" w:color="auto" w:fill="FFFFFF"/>
+        </w:rPr>
+        <w:t>?</w:t>
+      </w:r>
+    </w:p>
+    <w:p>
+      <w:pPr>
+        <w:jc w:val="both"/>
+        <w:rPr>
+          <w:rFonts w:ascii="Times New Roman" w:hAnsi="Times New Roman" w:cs="Times New Roman"/>
+          <w:b/>
+          <w:bCs/>
+          <w:color w:val="000000"/>
+          <w:sz w:val="24"/>
+          <w:szCs w:val="24"/>
+          <w:shd w:val="clear" w:color="auto" w:fill="FFFFFF"/>
+        </w:rPr>
+      </w:pPr>
+      <w:r>
+        <w:rPr>
+          <w:rFonts w:ascii="Times New Roman" w:hAnsi="Times New Roman" w:cs="Times New Roman"/>
+          <w:b/>
+          <w:bCs/>
+          <w:color w:val="000000"/>
+          <w:sz w:val="24"/>
+          <w:szCs w:val="24"/>
           <w:shd w:val="clear" w:color="auto" w:fill="FFFFFF"/>
         </w:rPr>
         <w:t xml:space="preserve">Ana 5-3: </w:t>
@@ -2445,11 +3284,23 @@
           <w:b/>
           <w:bCs/>
           <w:color w:val="000000"/>
-          <w:sz w:val="28"/>
-          <w:szCs w:val="28"/>
-          <w:shd w:val="clear" w:color="auto" w:fill="FFFFFF"/>
-        </w:rPr>
-        <w:t>when fast gust?</w:t>
+          <w:sz w:val="24"/>
+          <w:szCs w:val="24"/>
+          <w:shd w:val="clear" w:color="auto" w:fill="FFFFFF"/>
+        </w:rPr>
+        <w:t>Which days have strong gusts of wind</w:t>
+      </w:r>
+      <w:r>
+        <w:rPr>
+          <w:rFonts w:ascii="Times New Roman" w:hAnsi="Times New Roman" w:cs="Times New Roman"/>
+          <w:b/>
+          <w:bCs/>
+          <w:color w:val="000000"/>
+          <w:sz w:val="24"/>
+          <w:szCs w:val="24"/>
+          <w:shd w:val="clear" w:color="auto" w:fill="FFFFFF"/>
+        </w:rPr>
+        <w:t>?</w:t>
       </w:r>
     </w:p>
     <w:p>
@@ -3385,4 +4236,16 @@
     </a:ext>
   </a:extLst>
 </a:theme>
+</file>
+
+<file path=customXml/item1.xml><?xml version="1.0" encoding="utf-8"?>
+<b:Sources xmlns:b="http://schemas.openxmlformats.org/officeDocument/2006/bibliography" xmlns="http://schemas.openxmlformats.org/officeDocument/2006/bibliography" SelectedStyle="\APASixthEditionOfficeOnline.xsl" StyleName="APA" Version="6"/>
+</file>
+
+<file path=customXml/itemProps1.xml><?xml version="1.0" encoding="utf-8"?>
+<ds:datastoreItem xmlns:ds="http://schemas.openxmlformats.org/officeDocument/2006/customXml" ds:itemID="{503AA818-CA21-4A2F-94FC-AE4E34DCB51E}">
+  <ds:schemaRefs>
+    <ds:schemaRef ds:uri="http://schemas.openxmlformats.org/officeDocument/2006/bibliography"/>
+  </ds:schemaRefs>
+</ds:datastoreItem>
 </file>
</xml_diff>